<commit_message>
header and content of doc
</commit_message>
<xml_diff>
--- a/dokumentacia.docx
+++ b/dokumentacia.docx
@@ -4,38 +4,923 @@
   <w:body>
     <w:p>
       <w:pPr>
+        <w:ind w:left="720" w:hanging="360"/>
+        <w:jc w:val="center"/>
+        <w:rPr>
+          <w:rFonts w:ascii="Times New Roman" w:hAnsi="Times New Roman" w:cs="Times New Roman"/>
+          <w:smallCaps/>
+          <w:sz w:val="52"/>
+          <w:lang w:val="sk-SK"/>
+        </w:rPr>
+      </w:pPr>
+      <w:r>
+        <w:rPr>
+          <w:rFonts w:ascii="Times New Roman" w:hAnsi="Times New Roman" w:cs="Times New Roman"/>
+          <w:smallCaps/>
+          <w:sz w:val="52"/>
+        </w:rPr>
+        <w:t>Fa</w:t>
+      </w:r>
+      <w:r>
+        <w:rPr>
+          <w:rFonts w:ascii="Times New Roman" w:hAnsi="Times New Roman" w:cs="Times New Roman"/>
+          <w:smallCaps/>
+          <w:sz w:val="52"/>
+        </w:rPr>
+        <w:t>c</w:t>
+      </w:r>
+      <w:r>
+        <w:rPr>
+          <w:rFonts w:ascii="Times New Roman" w:hAnsi="Times New Roman" w:cs="Times New Roman"/>
+          <w:smallCaps/>
+          <w:sz w:val="52"/>
+        </w:rPr>
+        <w:t>ult</w:t>
+      </w:r>
+      <w:r>
+        <w:rPr>
+          <w:rFonts w:ascii="Times New Roman" w:hAnsi="Times New Roman" w:cs="Times New Roman"/>
+          <w:smallCaps/>
+          <w:sz w:val="52"/>
+        </w:rPr>
+        <w:t>y of information technology</w:t>
+      </w:r>
+    </w:p>
+    <w:p>
+      <w:pPr>
+        <w:ind w:left="720" w:hanging="360"/>
+        <w:jc w:val="center"/>
+        <w:rPr>
+          <w:rFonts w:ascii="Times New Roman" w:hAnsi="Times New Roman" w:cs="Times New Roman"/>
+          <w:smallCaps/>
+          <w:sz w:val="52"/>
+          <w:lang w:val="sk-SK"/>
+        </w:rPr>
+      </w:pPr>
+      <w:r>
+        <w:rPr>
+          <w:rFonts w:ascii="Times New Roman" w:hAnsi="Times New Roman" w:cs="Times New Roman"/>
+          <w:smallCaps/>
+          <w:sz w:val="52"/>
+          <w:lang w:val="sk-SK"/>
+        </w:rPr>
+        <w:t xml:space="preserve">Brno </w:t>
+      </w:r>
+      <w:proofErr w:type="spellStart"/>
+      <w:r>
+        <w:rPr>
+          <w:rFonts w:ascii="Times New Roman" w:hAnsi="Times New Roman" w:cs="Times New Roman"/>
+          <w:smallCaps/>
+          <w:sz w:val="52"/>
+          <w:lang w:val="sk-SK"/>
+        </w:rPr>
+        <w:t>University</w:t>
+      </w:r>
+      <w:proofErr w:type="spellEnd"/>
+      <w:r>
+        <w:rPr>
+          <w:rFonts w:ascii="Times New Roman" w:hAnsi="Times New Roman" w:cs="Times New Roman"/>
+          <w:smallCaps/>
+          <w:sz w:val="52"/>
+          <w:lang w:val="sk-SK"/>
+        </w:rPr>
+        <w:t xml:space="preserve"> of </w:t>
+      </w:r>
+      <w:proofErr w:type="spellStart"/>
+      <w:r>
+        <w:rPr>
+          <w:rFonts w:ascii="Times New Roman" w:hAnsi="Times New Roman" w:cs="Times New Roman"/>
+          <w:smallCaps/>
+          <w:sz w:val="52"/>
+          <w:lang w:val="sk-SK"/>
+        </w:rPr>
+        <w:t>Technology</w:t>
+      </w:r>
+      <w:proofErr w:type="spellEnd"/>
+    </w:p>
+    <w:p>
+      <w:pPr>
+        <w:ind w:left="720" w:hanging="360"/>
+        <w:jc w:val="center"/>
+        <w:rPr>
+          <w:rFonts w:ascii="Times New Roman" w:hAnsi="Times New Roman" w:cs="Times New Roman"/>
+          <w:smallCaps/>
+          <w:sz w:val="52"/>
+          <w:lang w:val="sk-SK"/>
+        </w:rPr>
+      </w:pPr>
+    </w:p>
+    <w:p>
+      <w:pPr>
+        <w:ind w:left="720" w:hanging="360"/>
+        <w:jc w:val="center"/>
+        <w:rPr>
+          <w:rFonts w:ascii="Century Gothic" w:hAnsi="Century Gothic" w:cs="Times New Roman"/>
+          <w:sz w:val="56"/>
+          <w:lang w:val="sk-SK"/>
+        </w:rPr>
+      </w:pPr>
+      <w:r>
+        <w:rPr>
+          <w:noProof/>
+        </w:rPr>
+        <w:drawing>
+          <wp:inline distT="0" distB="0" distL="0" distR="0">
+            <wp:extent cx="4600575" cy="1530084"/>
+            <wp:effectExtent l="0" t="0" r="0" b="0"/>
+            <wp:docPr id="1" name="Obrázok 1" descr="VÃ½sledok vyhÄ¾adÃ¡vania obrÃ¡zkov pre dopyt fit vut"/>
+            <wp:cNvGraphicFramePr>
+              <a:graphicFrameLocks xmlns:a="http://schemas.openxmlformats.org/drawingml/2006/main" noChangeAspect="1"/>
+            </wp:cNvGraphicFramePr>
+            <a:graphic xmlns:a="http://schemas.openxmlformats.org/drawingml/2006/main">
+              <a:graphicData uri="http://schemas.openxmlformats.org/drawingml/2006/picture">
+                <pic:pic xmlns:pic="http://schemas.openxmlformats.org/drawingml/2006/picture">
+                  <pic:nvPicPr>
+                    <pic:cNvPr id="0" name="Picture 1" descr="VÃ½sledok vyhÄ¾adÃ¡vania obrÃ¡zkov pre dopyt fit vut"/>
+                    <pic:cNvPicPr>
+                      <a:picLocks noChangeAspect="1" noChangeArrowheads="1"/>
+                    </pic:cNvPicPr>
+                  </pic:nvPicPr>
+                  <pic:blipFill>
+                    <a:blip r:embed="rId5" cstate="print">
+                      <a:extLst>
+                        <a:ext uri="{28A0092B-C50C-407E-A947-70E740481C1C}">
+                          <a14:useLocalDpi xmlns:a14="http://schemas.microsoft.com/office/drawing/2010/main" val="0"/>
+                        </a:ext>
+                      </a:extLst>
+                    </a:blip>
+                    <a:srcRect/>
+                    <a:stretch>
+                      <a:fillRect/>
+                    </a:stretch>
+                  </pic:blipFill>
+                  <pic:spPr bwMode="auto">
+                    <a:xfrm>
+                      <a:off x="0" y="0"/>
+                      <a:ext cx="4613898" cy="1534515"/>
+                    </a:xfrm>
+                    <a:prstGeom prst="rect">
+                      <a:avLst/>
+                    </a:prstGeom>
+                    <a:noFill/>
+                    <a:ln>
+                      <a:noFill/>
+                    </a:ln>
+                  </pic:spPr>
+                </pic:pic>
+              </a:graphicData>
+            </a:graphic>
+          </wp:inline>
+        </w:drawing>
+      </w:r>
+    </w:p>
+    <w:p>
+      <w:pPr>
+        <w:ind w:left="720" w:hanging="360"/>
+        <w:jc w:val="center"/>
+        <w:rPr>
+          <w:rFonts w:ascii="Arial" w:hAnsi="Arial" w:cs="Arial"/>
+          <w:sz w:val="36"/>
+          <w:lang w:val="sk-SK"/>
+        </w:rPr>
+      </w:pPr>
+    </w:p>
+    <w:p>
+      <w:pPr>
+        <w:ind w:left="720" w:hanging="360"/>
+        <w:jc w:val="center"/>
+        <w:rPr>
+          <w:rFonts w:ascii="Times New Roman" w:hAnsi="Times New Roman" w:cs="Times New Roman"/>
+          <w:sz w:val="36"/>
+          <w:lang w:val="sk-SK"/>
+        </w:rPr>
+      </w:pPr>
+    </w:p>
+    <w:p>
+      <w:pPr>
+        <w:ind w:left="720" w:hanging="360"/>
+        <w:jc w:val="center"/>
+        <w:rPr>
+          <w:rFonts w:ascii="Times New Roman" w:hAnsi="Times New Roman" w:cs="Times New Roman"/>
+          <w:sz w:val="36"/>
+          <w:lang w:val="sk-SK"/>
+        </w:rPr>
+      </w:pPr>
+      <w:proofErr w:type="spellStart"/>
+      <w:r>
+        <w:rPr>
+          <w:rFonts w:ascii="Times New Roman" w:hAnsi="Times New Roman" w:cs="Times New Roman"/>
+          <w:sz w:val="36"/>
+          <w:lang w:val="sk-SK"/>
+        </w:rPr>
+        <w:t>Documentation</w:t>
+      </w:r>
+      <w:proofErr w:type="spellEnd"/>
+      <w:r>
+        <w:rPr>
+          <w:rFonts w:ascii="Times New Roman" w:hAnsi="Times New Roman" w:cs="Times New Roman"/>
+          <w:sz w:val="36"/>
+          <w:lang w:val="sk-SK"/>
+        </w:rPr>
+        <w:t xml:space="preserve"> to </w:t>
+      </w:r>
+      <w:proofErr w:type="spellStart"/>
+      <w:r>
+        <w:rPr>
+          <w:rFonts w:ascii="Times New Roman" w:hAnsi="Times New Roman" w:cs="Times New Roman"/>
+          <w:sz w:val="36"/>
+          <w:lang w:val="sk-SK"/>
+        </w:rPr>
+        <w:t>the</w:t>
+      </w:r>
+      <w:proofErr w:type="spellEnd"/>
+      <w:r>
+        <w:rPr>
+          <w:rFonts w:ascii="Times New Roman" w:hAnsi="Times New Roman" w:cs="Times New Roman"/>
+          <w:sz w:val="36"/>
+          <w:lang w:val="sk-SK"/>
+        </w:rPr>
+        <w:t xml:space="preserve"> </w:t>
+      </w:r>
+      <w:proofErr w:type="spellStart"/>
+      <w:r>
+        <w:rPr>
+          <w:rFonts w:ascii="Times New Roman" w:hAnsi="Times New Roman" w:cs="Times New Roman"/>
+          <w:sz w:val="36"/>
+          <w:lang w:val="sk-SK"/>
+        </w:rPr>
+        <w:t>project</w:t>
+      </w:r>
+      <w:proofErr w:type="spellEnd"/>
+      <w:r>
+        <w:rPr>
+          <w:rFonts w:ascii="Times New Roman" w:hAnsi="Times New Roman" w:cs="Times New Roman"/>
+          <w:sz w:val="36"/>
+          <w:lang w:val="sk-SK"/>
+        </w:rPr>
+        <w:t xml:space="preserve"> </w:t>
+      </w:r>
+      <w:proofErr w:type="spellStart"/>
+      <w:r>
+        <w:rPr>
+          <w:rFonts w:ascii="Times New Roman" w:hAnsi="Times New Roman" w:cs="Times New Roman"/>
+          <w:sz w:val="36"/>
+          <w:lang w:val="sk-SK"/>
+        </w:rPr>
+        <w:t>for</w:t>
+      </w:r>
+      <w:proofErr w:type="spellEnd"/>
+      <w:r>
+        <w:rPr>
+          <w:rFonts w:ascii="Times New Roman" w:hAnsi="Times New Roman" w:cs="Times New Roman"/>
+          <w:sz w:val="36"/>
+          <w:lang w:val="sk-SK"/>
+        </w:rPr>
+        <w:t xml:space="preserve"> </w:t>
+      </w:r>
+      <w:proofErr w:type="spellStart"/>
+      <w:r>
+        <w:rPr>
+          <w:rFonts w:ascii="Times New Roman" w:hAnsi="Times New Roman" w:cs="Times New Roman"/>
+          <w:sz w:val="36"/>
+          <w:lang w:val="sk-SK"/>
+        </w:rPr>
+        <w:t>the</w:t>
+      </w:r>
+      <w:proofErr w:type="spellEnd"/>
+      <w:r>
+        <w:rPr>
+          <w:rFonts w:ascii="Times New Roman" w:hAnsi="Times New Roman" w:cs="Times New Roman"/>
+          <w:sz w:val="36"/>
+          <w:lang w:val="sk-SK"/>
+        </w:rPr>
+        <w:t xml:space="preserve"> IFJ and IAL </w:t>
+      </w:r>
+      <w:proofErr w:type="spellStart"/>
+      <w:r>
+        <w:rPr>
+          <w:rFonts w:ascii="Times New Roman" w:hAnsi="Times New Roman" w:cs="Times New Roman"/>
+          <w:sz w:val="36"/>
+          <w:lang w:val="sk-SK"/>
+        </w:rPr>
+        <w:t>courses</w:t>
+      </w:r>
+      <w:proofErr w:type="spellEnd"/>
+    </w:p>
+    <w:p>
+      <w:pPr>
+        <w:ind w:left="720" w:hanging="360"/>
+        <w:jc w:val="center"/>
+        <w:rPr>
+          <w:rFonts w:ascii="Times New Roman" w:hAnsi="Times New Roman" w:cs="Times New Roman"/>
+          <w:b/>
+          <w:sz w:val="40"/>
+          <w:lang w:val="sk-SK"/>
+        </w:rPr>
+      </w:pPr>
+      <w:proofErr w:type="spellStart"/>
+      <w:r>
+        <w:rPr>
+          <w:rFonts w:ascii="Times New Roman" w:hAnsi="Times New Roman" w:cs="Times New Roman"/>
+          <w:b/>
+          <w:sz w:val="40"/>
+          <w:lang w:val="sk-SK"/>
+        </w:rPr>
+        <w:t>Implementation</w:t>
+      </w:r>
+      <w:proofErr w:type="spellEnd"/>
+      <w:r>
+        <w:rPr>
+          <w:rFonts w:ascii="Times New Roman" w:hAnsi="Times New Roman" w:cs="Times New Roman"/>
+          <w:b/>
+          <w:sz w:val="40"/>
+          <w:lang w:val="sk-SK"/>
+        </w:rPr>
+        <w:t xml:space="preserve"> of </w:t>
+      </w:r>
+      <w:proofErr w:type="spellStart"/>
+      <w:r>
+        <w:rPr>
+          <w:rFonts w:ascii="Times New Roman" w:hAnsi="Times New Roman" w:cs="Times New Roman"/>
+          <w:b/>
+          <w:sz w:val="40"/>
+          <w:lang w:val="sk-SK"/>
+        </w:rPr>
+        <w:t>the</w:t>
+      </w:r>
+      <w:proofErr w:type="spellEnd"/>
+      <w:r>
+        <w:rPr>
+          <w:rFonts w:ascii="Times New Roman" w:hAnsi="Times New Roman" w:cs="Times New Roman"/>
+          <w:b/>
+          <w:sz w:val="40"/>
+          <w:lang w:val="sk-SK"/>
+        </w:rPr>
+        <w:t xml:space="preserve"> </w:t>
+      </w:r>
+      <w:proofErr w:type="spellStart"/>
+      <w:r>
+        <w:rPr>
+          <w:rFonts w:ascii="Times New Roman" w:hAnsi="Times New Roman" w:cs="Times New Roman"/>
+          <w:b/>
+          <w:sz w:val="40"/>
+          <w:lang w:val="sk-SK"/>
+        </w:rPr>
+        <w:t>compiler</w:t>
+      </w:r>
+      <w:proofErr w:type="spellEnd"/>
+      <w:r>
+        <w:rPr>
+          <w:rFonts w:ascii="Times New Roman" w:hAnsi="Times New Roman" w:cs="Times New Roman"/>
+          <w:b/>
+          <w:sz w:val="40"/>
+          <w:lang w:val="sk-SK"/>
+        </w:rPr>
+        <w:t xml:space="preserve"> of </w:t>
+      </w:r>
+      <w:proofErr w:type="spellStart"/>
+      <w:r>
+        <w:rPr>
+          <w:rFonts w:ascii="Times New Roman" w:hAnsi="Times New Roman" w:cs="Times New Roman"/>
+          <w:b/>
+          <w:sz w:val="40"/>
+          <w:lang w:val="sk-SK"/>
+        </w:rPr>
+        <w:t>the</w:t>
+      </w:r>
+      <w:proofErr w:type="spellEnd"/>
+      <w:r>
+        <w:rPr>
+          <w:rFonts w:ascii="Times New Roman" w:hAnsi="Times New Roman" w:cs="Times New Roman"/>
+          <w:b/>
+          <w:sz w:val="40"/>
+          <w:lang w:val="sk-SK"/>
+        </w:rPr>
+        <w:t xml:space="preserve"> IFJ18 </w:t>
+      </w:r>
+      <w:proofErr w:type="spellStart"/>
+      <w:r>
+        <w:rPr>
+          <w:rFonts w:ascii="Times New Roman" w:hAnsi="Times New Roman" w:cs="Times New Roman"/>
+          <w:b/>
+          <w:sz w:val="40"/>
+          <w:lang w:val="sk-SK"/>
+        </w:rPr>
+        <w:t>programming</w:t>
+      </w:r>
+      <w:proofErr w:type="spellEnd"/>
+      <w:r>
+        <w:rPr>
+          <w:rFonts w:ascii="Times New Roman" w:hAnsi="Times New Roman" w:cs="Times New Roman"/>
+          <w:b/>
+          <w:sz w:val="40"/>
+          <w:lang w:val="sk-SK"/>
+        </w:rPr>
+        <w:t xml:space="preserve"> </w:t>
+      </w:r>
+      <w:proofErr w:type="spellStart"/>
+      <w:r>
+        <w:rPr>
+          <w:rFonts w:ascii="Times New Roman" w:hAnsi="Times New Roman" w:cs="Times New Roman"/>
+          <w:b/>
+          <w:sz w:val="40"/>
+          <w:lang w:val="sk-SK"/>
+        </w:rPr>
+        <w:t>language</w:t>
+      </w:r>
+      <w:proofErr w:type="spellEnd"/>
+    </w:p>
+    <w:p>
+      <w:pPr>
+        <w:ind w:left="720" w:hanging="360"/>
+        <w:jc w:val="center"/>
+        <w:rPr>
+          <w:rFonts w:ascii="Times New Roman" w:hAnsi="Times New Roman" w:cs="Times New Roman"/>
+          <w:sz w:val="36"/>
+          <w:lang w:val="sk-SK"/>
+        </w:rPr>
+      </w:pPr>
+    </w:p>
+    <w:p>
+      <w:pPr>
+        <w:ind w:left="720" w:hanging="360"/>
+        <w:jc w:val="center"/>
+        <w:rPr>
+          <w:rFonts w:ascii="Times New Roman" w:hAnsi="Times New Roman" w:cs="Times New Roman"/>
+          <w:sz w:val="36"/>
+          <w:lang w:val="sk-SK"/>
+        </w:rPr>
+      </w:pPr>
+      <w:r>
+        <w:rPr>
+          <w:rFonts w:ascii="Times New Roman" w:hAnsi="Times New Roman" w:cs="Times New Roman"/>
+          <w:sz w:val="36"/>
+          <w:lang w:val="sk-SK"/>
+        </w:rPr>
+        <w:t>Team 037, variant I</w:t>
+      </w:r>
+      <w:r>
+        <w:rPr>
+          <w:rFonts w:ascii="Times New Roman" w:hAnsi="Times New Roman" w:cs="Times New Roman"/>
+          <w:sz w:val="36"/>
+          <w:lang w:val="sk-SK"/>
+        </w:rPr>
+        <w:t>.</w:t>
+      </w:r>
+    </w:p>
+    <w:p>
+      <w:pPr>
+        <w:ind w:left="720" w:hanging="360"/>
+        <w:jc w:val="center"/>
+        <w:rPr>
+          <w:rFonts w:ascii="Times New Roman" w:hAnsi="Times New Roman" w:cs="Times New Roman"/>
+          <w:sz w:val="36"/>
+        </w:rPr>
+      </w:pPr>
+      <w:r>
+        <w:rPr>
+          <w:rFonts w:ascii="Times New Roman" w:hAnsi="Times New Roman" w:cs="Times New Roman"/>
+          <w:sz w:val="36"/>
+          <w:lang w:val="sk-SK"/>
+        </w:rPr>
+        <w:t xml:space="preserve">Gabriel Quirschfeld </w:t>
+      </w:r>
+      <w:r>
+        <w:rPr>
+          <w:rFonts w:ascii="Times New Roman" w:hAnsi="Times New Roman" w:cs="Times New Roman"/>
+          <w:sz w:val="36"/>
+        </w:rPr>
+        <w:t>(xquirs00)</w:t>
+      </w:r>
+    </w:p>
+    <w:p>
+      <w:pPr>
+        <w:ind w:left="720" w:hanging="360"/>
+        <w:jc w:val="center"/>
+        <w:rPr>
+          <w:rFonts w:ascii="Times New Roman" w:hAnsi="Times New Roman" w:cs="Times New Roman"/>
+          <w:sz w:val="36"/>
+        </w:rPr>
+      </w:pPr>
+      <w:r>
+        <w:rPr>
+          <w:rFonts w:ascii="Times New Roman" w:hAnsi="Times New Roman" w:cs="Times New Roman"/>
+          <w:sz w:val="36"/>
+        </w:rPr>
+        <w:t xml:space="preserve">Marek </w:t>
+      </w:r>
+      <w:proofErr w:type="spellStart"/>
+      <w:r>
+        <w:rPr>
+          <w:rFonts w:ascii="Times New Roman" w:hAnsi="Times New Roman" w:cs="Times New Roman"/>
+          <w:sz w:val="36"/>
+        </w:rPr>
+        <w:t>Varga</w:t>
+      </w:r>
+      <w:proofErr w:type="spellEnd"/>
+      <w:r>
+        <w:rPr>
+          <w:rFonts w:ascii="Times New Roman" w:hAnsi="Times New Roman" w:cs="Times New Roman"/>
+          <w:sz w:val="36"/>
+        </w:rPr>
+        <w:t xml:space="preserve"> (xvarga14)</w:t>
+      </w:r>
+    </w:p>
+    <w:p>
+      <w:pPr>
+        <w:ind w:left="720" w:hanging="360"/>
+        <w:jc w:val="center"/>
+        <w:rPr>
+          <w:rFonts w:ascii="Times New Roman" w:hAnsi="Times New Roman" w:cs="Times New Roman"/>
+          <w:sz w:val="36"/>
+        </w:rPr>
+      </w:pPr>
+      <w:r>
+        <w:rPr>
+          <w:rFonts w:ascii="Times New Roman" w:hAnsi="Times New Roman" w:cs="Times New Roman"/>
+          <w:sz w:val="36"/>
+        </w:rPr>
+        <w:t xml:space="preserve">Marek </w:t>
+      </w:r>
+      <w:proofErr w:type="spellStart"/>
+      <w:r>
+        <w:rPr>
+          <w:rFonts w:ascii="Times New Roman" w:hAnsi="Times New Roman" w:cs="Times New Roman"/>
+          <w:sz w:val="36"/>
+        </w:rPr>
+        <w:t>Imrich</w:t>
+      </w:r>
+      <w:proofErr w:type="spellEnd"/>
+      <w:r>
+        <w:rPr>
+          <w:rFonts w:ascii="Times New Roman" w:hAnsi="Times New Roman" w:cs="Times New Roman"/>
+          <w:sz w:val="36"/>
+        </w:rPr>
+        <w:t xml:space="preserve"> (ximric01)</w:t>
+      </w:r>
+    </w:p>
+    <w:p>
+      <w:pPr>
+        <w:ind w:left="720" w:hanging="360"/>
+        <w:jc w:val="center"/>
+        <w:rPr>
+          <w:rFonts w:ascii="Times New Roman" w:hAnsi="Times New Roman" w:cs="Times New Roman"/>
+          <w:sz w:val="36"/>
+          <w:lang w:val="sk-SK"/>
+        </w:rPr>
+      </w:pPr>
+      <w:r>
+        <w:rPr>
+          <w:rFonts w:ascii="Times New Roman" w:hAnsi="Times New Roman" w:cs="Times New Roman"/>
+          <w:sz w:val="36"/>
+        </w:rPr>
+        <w:t>Michal Pl</w:t>
+      </w:r>
+      <w:r>
+        <w:rPr>
+          <w:rFonts w:ascii="Times New Roman" w:hAnsi="Times New Roman" w:cs="Times New Roman"/>
+          <w:sz w:val="36"/>
+          <w:lang w:val="sk-SK"/>
+        </w:rPr>
+        <w:t>šek (xplsek03)</w:t>
+      </w:r>
+    </w:p>
+    <w:p>
+      <w:pPr>
+        <w:rPr>
+          <w:b/>
+          <w:sz w:val="40"/>
+        </w:rPr>
+        <w:sectPr>
+          <w:pgSz w:w="12240" w:h="15840"/>
+          <w:pgMar w:top="1440" w:right="1440" w:bottom="1440" w:left="1440" w:header="720" w:footer="720" w:gutter="0"/>
+          <w:cols w:space="720"/>
+          <w:docGrid w:linePitch="360"/>
+        </w:sectPr>
+      </w:pPr>
+    </w:p>
+    <w:p>
+      <w:pPr>
+        <w:rPr>
+          <w:rFonts w:ascii="Times New Roman" w:hAnsi="Times New Roman" w:cs="Times New Roman"/>
+          <w:b/>
+          <w:sz w:val="40"/>
+        </w:rPr>
+      </w:pPr>
+      <w:r>
+        <w:rPr>
+          <w:rFonts w:ascii="Times New Roman" w:hAnsi="Times New Roman" w:cs="Times New Roman"/>
+          <w:b/>
+          <w:sz w:val="40"/>
+        </w:rPr>
+        <w:lastRenderedPageBreak/>
+        <w:t>Content</w:t>
+      </w:r>
+    </w:p>
+    <w:p>
+      <w:pPr>
+        <w:pStyle w:val="Odsekzoznamu"/>
+        <w:numPr>
+          <w:ilvl w:val="0"/>
+          <w:numId w:val="6"/>
+        </w:numPr>
+        <w:spacing w:after="240" w:line="276" w:lineRule="auto"/>
+        <w:rPr>
+          <w:rFonts w:ascii="Times New Roman" w:hAnsi="Times New Roman" w:cs="Times New Roman"/>
+          <w:b/>
+          <w:sz w:val="28"/>
+        </w:rPr>
+      </w:pPr>
+      <w:r>
+        <w:rPr>
+          <w:rFonts w:ascii="Times New Roman" w:hAnsi="Times New Roman" w:cs="Times New Roman"/>
+          <w:b/>
+          <w:sz w:val="28"/>
+        </w:rPr>
+        <w:t>Teamwork</w:t>
+      </w:r>
+    </w:p>
+    <w:p>
+      <w:pPr>
+        <w:pStyle w:val="Odsekzoznamu"/>
+        <w:numPr>
+          <w:ilvl w:val="1"/>
+          <w:numId w:val="6"/>
+        </w:numPr>
+        <w:spacing w:after="240" w:line="276" w:lineRule="auto"/>
+        <w:rPr>
+          <w:rFonts w:ascii="Times New Roman" w:hAnsi="Times New Roman" w:cs="Times New Roman"/>
+          <w:sz w:val="28"/>
+        </w:rPr>
+      </w:pPr>
+      <w:r>
+        <w:rPr>
+          <w:rFonts w:ascii="Times New Roman" w:hAnsi="Times New Roman" w:cs="Times New Roman"/>
+          <w:sz w:val="28"/>
+        </w:rPr>
+        <w:t xml:space="preserve"> Work division</w:t>
+      </w:r>
+    </w:p>
+    <w:p>
+      <w:pPr>
+        <w:pStyle w:val="Odsekzoznamu"/>
+        <w:numPr>
+          <w:ilvl w:val="1"/>
+          <w:numId w:val="6"/>
+        </w:numPr>
+        <w:spacing w:after="240" w:line="276" w:lineRule="auto"/>
+        <w:rPr>
+          <w:rFonts w:ascii="Times New Roman" w:hAnsi="Times New Roman" w:cs="Times New Roman"/>
+          <w:sz w:val="28"/>
+        </w:rPr>
+      </w:pPr>
+      <w:r>
+        <w:rPr>
+          <w:rFonts w:ascii="Times New Roman" w:hAnsi="Times New Roman" w:cs="Times New Roman"/>
+          <w:sz w:val="28"/>
+        </w:rPr>
+        <w:t xml:space="preserve"> Communication</w:t>
+      </w:r>
+    </w:p>
+    <w:p>
+      <w:pPr>
+        <w:pStyle w:val="Odsekzoznamu"/>
+        <w:numPr>
+          <w:ilvl w:val="1"/>
+          <w:numId w:val="6"/>
+        </w:numPr>
+        <w:spacing w:after="240" w:line="276" w:lineRule="auto"/>
+        <w:rPr>
+          <w:rFonts w:ascii="Times New Roman" w:hAnsi="Times New Roman" w:cs="Times New Roman"/>
+          <w:sz w:val="28"/>
+        </w:rPr>
+      </w:pPr>
+      <w:r>
+        <w:rPr>
+          <w:rFonts w:ascii="Times New Roman" w:hAnsi="Times New Roman" w:cs="Times New Roman"/>
+          <w:sz w:val="28"/>
+        </w:rPr>
+        <w:t xml:space="preserve"> Use of IDEs</w:t>
+      </w:r>
+    </w:p>
+    <w:p>
+      <w:pPr>
+        <w:pStyle w:val="Odsekzoznamu"/>
+        <w:numPr>
+          <w:ilvl w:val="0"/>
+          <w:numId w:val="6"/>
+        </w:numPr>
+        <w:spacing w:after="240" w:line="276" w:lineRule="auto"/>
+        <w:rPr>
+          <w:rFonts w:ascii="Times New Roman" w:hAnsi="Times New Roman" w:cs="Times New Roman"/>
+          <w:b/>
+          <w:sz w:val="28"/>
+        </w:rPr>
+      </w:pPr>
+      <w:r>
+        <w:rPr>
+          <w:rFonts w:ascii="Times New Roman" w:hAnsi="Times New Roman" w:cs="Times New Roman"/>
+          <w:b/>
+          <w:sz w:val="28"/>
+        </w:rPr>
+        <w:t>Implementation</w:t>
+      </w:r>
+    </w:p>
+    <w:p>
+      <w:pPr>
+        <w:pStyle w:val="Odsekzoznamu"/>
+        <w:numPr>
+          <w:ilvl w:val="1"/>
+          <w:numId w:val="6"/>
+        </w:numPr>
+        <w:spacing w:after="240" w:line="276" w:lineRule="auto"/>
+        <w:rPr>
+          <w:rFonts w:ascii="Times New Roman" w:hAnsi="Times New Roman" w:cs="Times New Roman"/>
+          <w:sz w:val="28"/>
+        </w:rPr>
+      </w:pPr>
+      <w:r>
+        <w:rPr>
+          <w:rFonts w:ascii="Times New Roman" w:hAnsi="Times New Roman" w:cs="Times New Roman"/>
+          <w:sz w:val="28"/>
+        </w:rPr>
+        <w:t xml:space="preserve"> Scanner</w:t>
+      </w:r>
+    </w:p>
+    <w:p>
+      <w:pPr>
+        <w:pStyle w:val="Odsekzoznamu"/>
+        <w:numPr>
+          <w:ilvl w:val="1"/>
+          <w:numId w:val="6"/>
+        </w:numPr>
+        <w:spacing w:after="240" w:line="276" w:lineRule="auto"/>
+        <w:rPr>
+          <w:rFonts w:ascii="Times New Roman" w:hAnsi="Times New Roman" w:cs="Times New Roman"/>
+          <w:sz w:val="28"/>
+        </w:rPr>
+      </w:pPr>
+      <w:r>
+        <w:rPr>
+          <w:rFonts w:ascii="Times New Roman" w:hAnsi="Times New Roman" w:cs="Times New Roman"/>
+          <w:sz w:val="28"/>
+        </w:rPr>
+        <w:t xml:space="preserve"> Parser</w:t>
+      </w:r>
+    </w:p>
+    <w:p>
+      <w:pPr>
+        <w:pStyle w:val="Odsekzoznamu"/>
+        <w:numPr>
+          <w:ilvl w:val="1"/>
+          <w:numId w:val="6"/>
+        </w:numPr>
+        <w:spacing w:after="240" w:line="276" w:lineRule="auto"/>
+        <w:rPr>
+          <w:rFonts w:ascii="Times New Roman" w:hAnsi="Times New Roman" w:cs="Times New Roman"/>
+          <w:sz w:val="28"/>
+        </w:rPr>
+      </w:pPr>
+      <w:r>
+        <w:rPr>
+          <w:rFonts w:ascii="Times New Roman" w:hAnsi="Times New Roman" w:cs="Times New Roman"/>
+          <w:sz w:val="28"/>
+        </w:rPr>
+        <w:t xml:space="preserve"> Code generation</w:t>
+      </w:r>
+    </w:p>
+    <w:p>
+      <w:pPr>
+        <w:pStyle w:val="Odsekzoznamu"/>
+        <w:numPr>
+          <w:ilvl w:val="1"/>
+          <w:numId w:val="6"/>
+        </w:numPr>
+        <w:spacing w:after="240" w:line="276" w:lineRule="auto"/>
+        <w:rPr>
+          <w:rFonts w:ascii="Times New Roman" w:hAnsi="Times New Roman" w:cs="Times New Roman"/>
+          <w:sz w:val="28"/>
+        </w:rPr>
+      </w:pPr>
+      <w:r>
+        <w:rPr>
+          <w:rFonts w:ascii="Times New Roman" w:hAnsi="Times New Roman" w:cs="Times New Roman"/>
+          <w:sz w:val="28"/>
+        </w:rPr>
+        <w:t xml:space="preserve"> Testing</w:t>
+      </w:r>
+    </w:p>
+    <w:p>
+      <w:pPr>
+        <w:pStyle w:val="Odsekzoznamu"/>
+        <w:numPr>
+          <w:ilvl w:val="0"/>
+          <w:numId w:val="6"/>
+        </w:numPr>
+        <w:spacing w:after="240" w:line="276" w:lineRule="auto"/>
+        <w:rPr>
+          <w:rFonts w:ascii="Times New Roman" w:hAnsi="Times New Roman" w:cs="Times New Roman"/>
+          <w:b/>
+          <w:sz w:val="28"/>
+        </w:rPr>
+      </w:pPr>
+      <w:r>
+        <w:rPr>
+          <w:rFonts w:ascii="Times New Roman" w:hAnsi="Times New Roman" w:cs="Times New Roman"/>
+          <w:b/>
+          <w:sz w:val="28"/>
+        </w:rPr>
+        <w:t>Conclusion</w:t>
+      </w:r>
+    </w:p>
+    <w:p>
+      <w:pPr>
+        <w:pStyle w:val="Odsekzoznamu"/>
+        <w:numPr>
+          <w:ilvl w:val="0"/>
+          <w:numId w:val="6"/>
+        </w:numPr>
+        <w:spacing w:after="240" w:line="276" w:lineRule="auto"/>
+        <w:rPr>
+          <w:rFonts w:ascii="Times New Roman" w:hAnsi="Times New Roman" w:cs="Times New Roman"/>
+          <w:b/>
+          <w:sz w:val="28"/>
+        </w:rPr>
+      </w:pPr>
+      <w:r>
+        <w:rPr>
+          <w:rFonts w:ascii="Times New Roman" w:hAnsi="Times New Roman" w:cs="Times New Roman"/>
+          <w:b/>
+          <w:sz w:val="28"/>
+        </w:rPr>
+        <w:t>Sources</w:t>
+      </w:r>
+      <w:bookmarkStart w:id="0" w:name="_GoBack"/>
+      <w:bookmarkEnd w:id="0"/>
+    </w:p>
+    <w:p>
+      <w:pPr>
+        <w:rPr>
+          <w:rFonts w:ascii="Times New Roman" w:hAnsi="Times New Roman" w:cs="Times New Roman"/>
+          <w:sz w:val="28"/>
+        </w:rPr>
+      </w:pPr>
+    </w:p>
+    <w:p>
+      <w:pPr>
+        <w:rPr>
+          <w:rFonts w:ascii="Times New Roman" w:hAnsi="Times New Roman" w:cs="Times New Roman"/>
+          <w:sz w:val="28"/>
+        </w:rPr>
+        <w:sectPr>
+          <w:pgSz w:w="12240" w:h="15840"/>
+          <w:pgMar w:top="1440" w:right="1440" w:bottom="1440" w:left="1440" w:header="720" w:footer="720" w:gutter="0"/>
+          <w:cols w:space="720"/>
+          <w:docGrid w:linePitch="360"/>
+        </w:sectPr>
+      </w:pPr>
+    </w:p>
+    <w:p>
+      <w:pPr>
         <w:pStyle w:val="Odsekzoznamu"/>
         <w:numPr>
           <w:ilvl w:val="0"/>
           <w:numId w:val="1"/>
         </w:numPr>
-      </w:pPr>
-      <w:r>
-        <w:t xml:space="preserve">&lt;start&gt; </w:t>
-      </w:r>
-      <w:r>
-        <w:rPr>
-          <w:rFonts w:cstheme="minorHAnsi"/>
-        </w:rPr>
-        <w:t>→</w:t>
-      </w:r>
-      <w:r>
-        <w:t xml:space="preserve"> </w:t>
-      </w:r>
-      <w:r>
-        <w:t>&lt;function</w:t>
-      </w:r>
-      <w:bookmarkStart w:id="0" w:name="_GoBack"/>
-      <w:bookmarkEnd w:id="0"/>
-      <w:r>
-        <w:t>&gt; &lt;</w:t>
+        <w:rPr>
+          <w:rFonts w:ascii="Times New Roman" w:hAnsi="Times New Roman" w:cs="Times New Roman"/>
+          <w:sz w:val="28"/>
+        </w:rPr>
+      </w:pPr>
+      <w:r>
+        <w:rPr>
+          <w:rFonts w:ascii="Times New Roman" w:hAnsi="Times New Roman" w:cs="Times New Roman"/>
+          <w:sz w:val="28"/>
+        </w:rPr>
+        <w:lastRenderedPageBreak/>
+        <w:t xml:space="preserve">&lt;start&gt; → </w:t>
+      </w:r>
+      <w:r>
+        <w:rPr>
+          <w:rFonts w:ascii="Times New Roman" w:hAnsi="Times New Roman" w:cs="Times New Roman"/>
+          <w:sz w:val="28"/>
+        </w:rPr>
+        <w:t>&lt;function&gt; &lt;</w:t>
       </w:r>
       <w:proofErr w:type="spellStart"/>
       <w:r>
+        <w:rPr>
+          <w:rFonts w:ascii="Times New Roman" w:hAnsi="Times New Roman" w:cs="Times New Roman"/>
+          <w:sz w:val="28"/>
+        </w:rPr>
         <w:t>st</w:t>
       </w:r>
       <w:proofErr w:type="spellEnd"/>
       <w:r>
+        <w:rPr>
+          <w:rFonts w:ascii="Times New Roman" w:hAnsi="Times New Roman" w:cs="Times New Roman"/>
+          <w:sz w:val="28"/>
+        </w:rPr>
         <w:t>-list&gt; ‘end’</w:t>
       </w:r>
     </w:p>
@@ -46,33 +931,31 @@
           <w:ilvl w:val="0"/>
           <w:numId w:val="1"/>
         </w:numPr>
-      </w:pPr>
-      <w:r>
-        <w:t xml:space="preserve">&lt;function&gt; </w:t>
-      </w:r>
-      <w:r>
-        <w:rPr>
-          <w:rFonts w:cstheme="minorHAnsi"/>
-        </w:rPr>
-        <w:t>→</w:t>
-      </w:r>
-      <w:r>
-        <w:rPr>
-          <w:rFonts w:cstheme="minorHAnsi"/>
-        </w:rPr>
-        <w:t xml:space="preserve"> ‘def’ &lt;function-head&gt; ‘EOL’ &lt;</w:t>
+        <w:rPr>
+          <w:rFonts w:ascii="Times New Roman" w:hAnsi="Times New Roman" w:cs="Times New Roman"/>
+          <w:sz w:val="28"/>
+        </w:rPr>
+      </w:pPr>
+      <w:r>
+        <w:rPr>
+          <w:rFonts w:ascii="Times New Roman" w:hAnsi="Times New Roman" w:cs="Times New Roman"/>
+          <w:sz w:val="28"/>
+        </w:rPr>
+        <w:t>&lt;function&gt; → ‘def’ &lt;function-head&gt; ‘EOL’ &lt;</w:t>
       </w:r>
       <w:proofErr w:type="spellStart"/>
       <w:r>
         <w:rPr>
-          <w:rFonts w:cstheme="minorHAnsi"/>
+          <w:rFonts w:ascii="Times New Roman" w:hAnsi="Times New Roman" w:cs="Times New Roman"/>
+          <w:sz w:val="28"/>
         </w:rPr>
         <w:t>st</w:t>
       </w:r>
       <w:proofErr w:type="spellEnd"/>
       <w:r>
         <w:rPr>
-          <w:rFonts w:cstheme="minorHAnsi"/>
+          <w:rFonts w:ascii="Times New Roman" w:hAnsi="Times New Roman" w:cs="Times New Roman"/>
+          <w:sz w:val="28"/>
         </w:rPr>
         <w:t>-list&gt; &lt;function-tail&gt; &lt;function&gt;</w:t>
       </w:r>
@@ -84,21 +967,17 @@
           <w:ilvl w:val="0"/>
           <w:numId w:val="1"/>
         </w:numPr>
-      </w:pPr>
-      <w:r>
-        <w:t xml:space="preserve">&lt;function&gt; </w:t>
-      </w:r>
-      <w:r>
-        <w:rPr>
-          <w:rFonts w:cstheme="minorHAnsi"/>
-        </w:rPr>
-        <w:t>→</w:t>
-      </w:r>
-      <w:r>
-        <w:rPr>
-          <w:rFonts w:cstheme="minorHAnsi"/>
-        </w:rPr>
-        <w:t xml:space="preserve"> ε</w:t>
+        <w:rPr>
+          <w:rFonts w:ascii="Times New Roman" w:hAnsi="Times New Roman" w:cs="Times New Roman"/>
+          <w:sz w:val="28"/>
+        </w:rPr>
+      </w:pPr>
+      <w:r>
+        <w:rPr>
+          <w:rFonts w:ascii="Times New Roman" w:hAnsi="Times New Roman" w:cs="Times New Roman"/>
+          <w:sz w:val="28"/>
+        </w:rPr>
+        <w:t>&lt;function&gt; → ε</w:t>
       </w:r>
     </w:p>
     <w:p>
@@ -108,37 +987,29 @@
           <w:ilvl w:val="0"/>
           <w:numId w:val="1"/>
         </w:numPr>
-      </w:pPr>
-      <w:r>
-        <w:t xml:space="preserve">&lt;function-head&gt; </w:t>
-      </w:r>
-      <w:r>
-        <w:rPr>
-          <w:rFonts w:cstheme="minorHAnsi"/>
-        </w:rPr>
-        <w:t>→</w:t>
-      </w:r>
-      <w:r>
-        <w:rPr>
-          <w:rFonts w:cstheme="minorHAnsi"/>
-        </w:rPr>
-        <w:t xml:space="preserve"> &lt;function-id&gt; </w:t>
-      </w:r>
-      <w:r>
-        <w:rPr>
-          <w:rFonts w:cstheme="minorHAnsi"/>
-        </w:rPr>
-        <w:t>‘(</w:t>
-      </w:r>
-      <w:r>
-        <w:rPr>
-          <w:rFonts w:cstheme="minorHAnsi"/>
-        </w:rPr>
-        <w:t>’</w:t>
-      </w:r>
-      <w:r>
-        <w:rPr>
-          <w:rFonts w:cstheme="minorHAnsi"/>
+        <w:rPr>
+          <w:rFonts w:ascii="Times New Roman" w:hAnsi="Times New Roman" w:cs="Times New Roman"/>
+          <w:sz w:val="28"/>
+        </w:rPr>
+      </w:pPr>
+      <w:r>
+        <w:rPr>
+          <w:rFonts w:ascii="Times New Roman" w:hAnsi="Times New Roman" w:cs="Times New Roman"/>
+          <w:sz w:val="28"/>
+        </w:rPr>
+        <w:t xml:space="preserve">&lt;function-head&gt; → &lt;function-id&gt; </w:t>
+      </w:r>
+      <w:r>
+        <w:rPr>
+          <w:rFonts w:ascii="Times New Roman" w:hAnsi="Times New Roman" w:cs="Times New Roman"/>
+          <w:sz w:val="28"/>
+        </w:rPr>
+        <w:t>‘(’</w:t>
+      </w:r>
+      <w:r>
+        <w:rPr>
+          <w:rFonts w:ascii="Times New Roman" w:hAnsi="Times New Roman" w:cs="Times New Roman"/>
+          <w:sz w:val="28"/>
         </w:rPr>
         <w:t xml:space="preserve"> &lt;par&gt; ‘)’ ‘EOL’</w:t>
       </w:r>
@@ -150,21 +1021,17 @@
           <w:ilvl w:val="0"/>
           <w:numId w:val="1"/>
         </w:numPr>
-      </w:pPr>
-      <w:r>
-        <w:t xml:space="preserve">&lt;function-tail&gt; </w:t>
-      </w:r>
-      <w:r>
-        <w:rPr>
-          <w:rFonts w:cstheme="minorHAnsi"/>
-        </w:rPr>
-        <w:t>→</w:t>
-      </w:r>
-      <w:r>
-        <w:rPr>
-          <w:rFonts w:cstheme="minorHAnsi"/>
-        </w:rPr>
-        <w:t xml:space="preserve"> ‘end’</w:t>
+        <w:rPr>
+          <w:rFonts w:ascii="Times New Roman" w:hAnsi="Times New Roman" w:cs="Times New Roman"/>
+          <w:sz w:val="28"/>
+        </w:rPr>
+      </w:pPr>
+      <w:r>
+        <w:rPr>
+          <w:rFonts w:ascii="Times New Roman" w:hAnsi="Times New Roman" w:cs="Times New Roman"/>
+          <w:sz w:val="28"/>
+        </w:rPr>
+        <w:t>&lt;function-tail&gt; → ‘end’</w:t>
       </w:r>
     </w:p>
     <w:p>
@@ -174,21 +1041,17 @@
           <w:ilvl w:val="0"/>
           <w:numId w:val="1"/>
         </w:numPr>
-      </w:pPr>
-      <w:r>
-        <w:t xml:space="preserve">&lt;par&gt; </w:t>
-      </w:r>
-      <w:r>
-        <w:rPr>
-          <w:rFonts w:cstheme="minorHAnsi"/>
-        </w:rPr>
-        <w:t>→</w:t>
-      </w:r>
-      <w:r>
-        <w:rPr>
-          <w:rFonts w:cstheme="minorHAnsi"/>
-        </w:rPr>
-        <w:t xml:space="preserve"> &lt;id&gt; &lt;next-pat&gt;</w:t>
+        <w:rPr>
+          <w:rFonts w:ascii="Times New Roman" w:hAnsi="Times New Roman" w:cs="Times New Roman"/>
+          <w:sz w:val="28"/>
+        </w:rPr>
+      </w:pPr>
+      <w:r>
+        <w:rPr>
+          <w:rFonts w:ascii="Times New Roman" w:hAnsi="Times New Roman" w:cs="Times New Roman"/>
+          <w:sz w:val="28"/>
+        </w:rPr>
+        <w:t>&lt;par&gt; → &lt;id&gt; &lt;next-pat&gt;</w:t>
       </w:r>
     </w:p>
     <w:p>
@@ -198,27 +1061,17 @@
           <w:ilvl w:val="0"/>
           <w:numId w:val="1"/>
         </w:numPr>
-      </w:pPr>
-      <w:r>
-        <w:t xml:space="preserve">&lt;par&gt; </w:t>
-      </w:r>
-      <w:r>
-        <w:rPr>
-          <w:rFonts w:cstheme="minorHAnsi"/>
-        </w:rPr>
-        <w:t>→</w:t>
-      </w:r>
-      <w:r>
-        <w:rPr>
-          <w:rFonts w:cstheme="minorHAnsi"/>
-        </w:rPr>
-        <w:t xml:space="preserve"> </w:t>
-      </w:r>
-      <w:r>
-        <w:rPr>
-          <w:rFonts w:cstheme="minorHAnsi"/>
-        </w:rPr>
-        <w:t>ε</w:t>
+        <w:rPr>
+          <w:rFonts w:ascii="Times New Roman" w:hAnsi="Times New Roman" w:cs="Times New Roman"/>
+          <w:sz w:val="28"/>
+        </w:rPr>
+      </w:pPr>
+      <w:r>
+        <w:rPr>
+          <w:rFonts w:ascii="Times New Roman" w:hAnsi="Times New Roman" w:cs="Times New Roman"/>
+          <w:sz w:val="28"/>
+        </w:rPr>
+        <w:t>&lt;par&gt; → ε</w:t>
       </w:r>
     </w:p>
     <w:p>
@@ -228,21 +1081,17 @@
           <w:ilvl w:val="0"/>
           <w:numId w:val="1"/>
         </w:numPr>
-      </w:pPr>
-      <w:r>
-        <w:t xml:space="preserve">&lt;next-par&gt; </w:t>
-      </w:r>
-      <w:r>
-        <w:rPr>
-          <w:rFonts w:cstheme="minorHAnsi"/>
-        </w:rPr>
-        <w:t>→</w:t>
-      </w:r>
-      <w:r>
-        <w:rPr>
-          <w:rFonts w:cstheme="minorHAnsi"/>
-        </w:rPr>
-        <w:t xml:space="preserve"> ‘,’ &lt;par&gt;</w:t>
+        <w:rPr>
+          <w:rFonts w:ascii="Times New Roman" w:hAnsi="Times New Roman" w:cs="Times New Roman"/>
+          <w:sz w:val="28"/>
+        </w:rPr>
+      </w:pPr>
+      <w:r>
+        <w:rPr>
+          <w:rFonts w:ascii="Times New Roman" w:hAnsi="Times New Roman" w:cs="Times New Roman"/>
+          <w:sz w:val="28"/>
+        </w:rPr>
+        <w:t>&lt;next-par&gt; → ‘,’ &lt;par&gt;</w:t>
       </w:r>
     </w:p>
     <w:p>
@@ -252,27 +1101,17 @@
           <w:ilvl w:val="0"/>
           <w:numId w:val="1"/>
         </w:numPr>
-      </w:pPr>
-      <w:r>
-        <w:t xml:space="preserve">&lt;next-par&gt; </w:t>
-      </w:r>
-      <w:r>
-        <w:rPr>
-          <w:rFonts w:cstheme="minorHAnsi"/>
-        </w:rPr>
-        <w:t>→</w:t>
-      </w:r>
-      <w:r>
-        <w:rPr>
-          <w:rFonts w:cstheme="minorHAnsi"/>
-        </w:rPr>
-        <w:t xml:space="preserve"> </w:t>
-      </w:r>
-      <w:r>
-        <w:rPr>
-          <w:rFonts w:cstheme="minorHAnsi"/>
-        </w:rPr>
-        <w:t>ε</w:t>
+        <w:rPr>
+          <w:rFonts w:ascii="Times New Roman" w:hAnsi="Times New Roman" w:cs="Times New Roman"/>
+          <w:sz w:val="28"/>
+        </w:rPr>
+      </w:pPr>
+      <w:r>
+        <w:rPr>
+          <w:rFonts w:ascii="Times New Roman" w:hAnsi="Times New Roman" w:cs="Times New Roman"/>
+          <w:sz w:val="28"/>
+        </w:rPr>
+        <w:t>&lt;next-par&gt; → ε</w:t>
       </w:r>
     </w:p>
     <w:p>
@@ -282,31 +1121,29 @@
           <w:ilvl w:val="0"/>
           <w:numId w:val="1"/>
         </w:numPr>
-      </w:pPr>
-      <w:r>
-        <w:t xml:space="preserve">&lt;type&gt; </w:t>
-      </w:r>
-      <w:r>
-        <w:rPr>
-          <w:rFonts w:cstheme="minorHAnsi"/>
-        </w:rPr>
-        <w:t>→</w:t>
-      </w:r>
-      <w:r>
-        <w:rPr>
-          <w:rFonts w:cstheme="minorHAnsi"/>
-        </w:rPr>
-        <w:t xml:space="preserve"> ‘</w:t>
-      </w:r>
-      <w:r>
-        <w:rPr>
-          <w:rFonts w:cstheme="minorHAnsi"/>
+        <w:rPr>
+          <w:rFonts w:ascii="Times New Roman" w:hAnsi="Times New Roman" w:cs="Times New Roman"/>
+          <w:sz w:val="28"/>
+        </w:rPr>
+      </w:pPr>
+      <w:r>
+        <w:rPr>
+          <w:rFonts w:ascii="Times New Roman" w:hAnsi="Times New Roman" w:cs="Times New Roman"/>
+          <w:sz w:val="28"/>
+        </w:rPr>
+        <w:t>&lt;type&gt; → ‘</w:t>
+      </w:r>
+      <w:r>
+        <w:rPr>
+          <w:rFonts w:ascii="Times New Roman" w:hAnsi="Times New Roman" w:cs="Times New Roman"/>
+          <w:sz w:val="28"/>
         </w:rPr>
         <w:t>i</w:t>
       </w:r>
       <w:r>
         <w:rPr>
-          <w:rFonts w:cstheme="minorHAnsi"/>
+          <w:rFonts w:ascii="Times New Roman" w:hAnsi="Times New Roman" w:cs="Times New Roman"/>
+          <w:sz w:val="28"/>
         </w:rPr>
         <w:t>nteger’</w:t>
       </w:r>
@@ -318,31 +1155,29 @@
           <w:ilvl w:val="0"/>
           <w:numId w:val="1"/>
         </w:numPr>
-      </w:pPr>
-      <w:r>
-        <w:t xml:space="preserve">&lt;type&gt; </w:t>
-      </w:r>
-      <w:r>
-        <w:rPr>
-          <w:rFonts w:cstheme="minorHAnsi"/>
-        </w:rPr>
-        <w:t>→</w:t>
-      </w:r>
-      <w:r>
-        <w:rPr>
-          <w:rFonts w:cstheme="minorHAnsi"/>
-        </w:rPr>
-        <w:t xml:space="preserve"> ‘</w:t>
-      </w:r>
-      <w:r>
-        <w:rPr>
-          <w:rFonts w:cstheme="minorHAnsi"/>
+        <w:rPr>
+          <w:rFonts w:ascii="Times New Roman" w:hAnsi="Times New Roman" w:cs="Times New Roman"/>
+          <w:sz w:val="28"/>
+        </w:rPr>
+      </w:pPr>
+      <w:r>
+        <w:rPr>
+          <w:rFonts w:ascii="Times New Roman" w:hAnsi="Times New Roman" w:cs="Times New Roman"/>
+          <w:sz w:val="28"/>
+        </w:rPr>
+        <w:t>&lt;type&gt; → ‘</w:t>
+      </w:r>
+      <w:r>
+        <w:rPr>
+          <w:rFonts w:ascii="Times New Roman" w:hAnsi="Times New Roman" w:cs="Times New Roman"/>
+          <w:sz w:val="28"/>
         </w:rPr>
         <w:t>f</w:t>
       </w:r>
       <w:r>
         <w:rPr>
-          <w:rFonts w:cstheme="minorHAnsi"/>
+          <w:rFonts w:ascii="Times New Roman" w:hAnsi="Times New Roman" w:cs="Times New Roman"/>
+          <w:sz w:val="28"/>
         </w:rPr>
         <w:t>loat’</w:t>
       </w:r>
@@ -354,31 +1189,29 @@
           <w:ilvl w:val="0"/>
           <w:numId w:val="1"/>
         </w:numPr>
-      </w:pPr>
-      <w:r>
-        <w:t xml:space="preserve">&lt;type&gt; </w:t>
-      </w:r>
-      <w:r>
-        <w:rPr>
-          <w:rFonts w:cstheme="minorHAnsi"/>
-        </w:rPr>
-        <w:t>→</w:t>
-      </w:r>
-      <w:r>
-        <w:rPr>
-          <w:rFonts w:cstheme="minorHAnsi"/>
-        </w:rPr>
-        <w:t xml:space="preserve"> ‘</w:t>
-      </w:r>
-      <w:r>
-        <w:rPr>
-          <w:rFonts w:cstheme="minorHAnsi"/>
+        <w:rPr>
+          <w:rFonts w:ascii="Times New Roman" w:hAnsi="Times New Roman" w:cs="Times New Roman"/>
+          <w:sz w:val="28"/>
+        </w:rPr>
+      </w:pPr>
+      <w:r>
+        <w:rPr>
+          <w:rFonts w:ascii="Times New Roman" w:hAnsi="Times New Roman" w:cs="Times New Roman"/>
+          <w:sz w:val="28"/>
+        </w:rPr>
+        <w:t>&lt;type&gt; → ‘</w:t>
+      </w:r>
+      <w:r>
+        <w:rPr>
+          <w:rFonts w:ascii="Times New Roman" w:hAnsi="Times New Roman" w:cs="Times New Roman"/>
+          <w:sz w:val="28"/>
         </w:rPr>
         <w:t>s</w:t>
       </w:r>
       <w:r>
         <w:rPr>
-          <w:rFonts w:cstheme="minorHAnsi"/>
+          <w:rFonts w:ascii="Times New Roman" w:hAnsi="Times New Roman" w:cs="Times New Roman"/>
+          <w:sz w:val="28"/>
         </w:rPr>
         <w:t>tring’</w:t>
       </w:r>
@@ -390,41 +1223,47 @@
           <w:ilvl w:val="0"/>
           <w:numId w:val="1"/>
         </w:numPr>
-      </w:pPr>
-      <w:r>
+        <w:rPr>
+          <w:rFonts w:ascii="Times New Roman" w:hAnsi="Times New Roman" w:cs="Times New Roman"/>
+          <w:sz w:val="28"/>
+        </w:rPr>
+      </w:pPr>
+      <w:r>
+        <w:rPr>
+          <w:rFonts w:ascii="Times New Roman" w:hAnsi="Times New Roman" w:cs="Times New Roman"/>
+          <w:sz w:val="28"/>
+        </w:rPr>
         <w:t>&lt;</w:t>
       </w:r>
       <w:proofErr w:type="spellStart"/>
       <w:r>
+        <w:rPr>
+          <w:rFonts w:ascii="Times New Roman" w:hAnsi="Times New Roman" w:cs="Times New Roman"/>
+          <w:sz w:val="28"/>
+        </w:rPr>
         <w:t>st</w:t>
       </w:r>
       <w:proofErr w:type="spellEnd"/>
       <w:r>
-        <w:t xml:space="preserve">-list&gt; </w:t>
-      </w:r>
-      <w:r>
-        <w:rPr>
-          <w:rFonts w:cstheme="minorHAnsi"/>
-        </w:rPr>
-        <w:t>→</w:t>
-      </w:r>
-      <w:r>
-        <w:rPr>
-          <w:rFonts w:cstheme="minorHAnsi"/>
-        </w:rPr>
-        <w:t xml:space="preserve"> &lt;stat&gt; &lt;</w:t>
+        <w:rPr>
+          <w:rFonts w:ascii="Times New Roman" w:hAnsi="Times New Roman" w:cs="Times New Roman"/>
+          <w:sz w:val="28"/>
+        </w:rPr>
+        <w:t>-list&gt; → &lt;stat&gt; &lt;</w:t>
       </w:r>
       <w:proofErr w:type="spellStart"/>
       <w:r>
         <w:rPr>
-          <w:rFonts w:cstheme="minorHAnsi"/>
+          <w:rFonts w:ascii="Times New Roman" w:hAnsi="Times New Roman" w:cs="Times New Roman"/>
+          <w:sz w:val="28"/>
         </w:rPr>
         <w:t>st</w:t>
       </w:r>
       <w:proofErr w:type="spellEnd"/>
       <w:r>
         <w:rPr>
-          <w:rFonts w:cstheme="minorHAnsi"/>
+          <w:rFonts w:ascii="Times New Roman" w:hAnsi="Times New Roman" w:cs="Times New Roman"/>
+          <w:sz w:val="28"/>
         </w:rPr>
         <w:t>-list&gt;</w:t>
       </w:r>
@@ -436,33 +1275,38 @@
           <w:ilvl w:val="0"/>
           <w:numId w:val="1"/>
         </w:numPr>
-      </w:pPr>
-      <w:r>
+        <w:rPr>
+          <w:rFonts w:ascii="Times New Roman" w:hAnsi="Times New Roman" w:cs="Times New Roman"/>
+          <w:sz w:val="28"/>
+        </w:rPr>
+      </w:pPr>
+      <w:r>
+        <w:rPr>
+          <w:rFonts w:ascii="Times New Roman" w:hAnsi="Times New Roman" w:cs="Times New Roman"/>
+          <w:sz w:val="28"/>
+        </w:rPr>
         <w:t>&lt;</w:t>
       </w:r>
       <w:proofErr w:type="spellStart"/>
       <w:r>
+        <w:rPr>
+          <w:rFonts w:ascii="Times New Roman" w:hAnsi="Times New Roman" w:cs="Times New Roman"/>
+          <w:sz w:val="28"/>
+        </w:rPr>
         <w:t>st</w:t>
       </w:r>
       <w:proofErr w:type="spellEnd"/>
       <w:r>
-        <w:t xml:space="preserve">-list&gt; </w:t>
-      </w:r>
-      <w:r>
-        <w:rPr>
-          <w:rFonts w:cstheme="minorHAnsi"/>
-        </w:rPr>
-        <w:t>→</w:t>
-      </w:r>
-      <w:r>
-        <w:rPr>
-          <w:rFonts w:cstheme="minorHAnsi"/>
-        </w:rPr>
-        <w:t xml:space="preserve"> </w:t>
-      </w:r>
-      <w:r>
-        <w:rPr>
-          <w:rFonts w:cstheme="minorHAnsi"/>
+        <w:rPr>
+          <w:rFonts w:ascii="Times New Roman" w:hAnsi="Times New Roman" w:cs="Times New Roman"/>
+          <w:sz w:val="28"/>
+        </w:rPr>
+        <w:t xml:space="preserve">-list&gt; → </w:t>
+      </w:r>
+      <w:r>
+        <w:rPr>
+          <w:rFonts w:ascii="Times New Roman" w:hAnsi="Times New Roman" w:cs="Times New Roman"/>
+          <w:sz w:val="28"/>
         </w:rPr>
         <w:t>ε</w:t>
       </w:r>
@@ -474,19 +1318,22 @@
           <w:ilvl w:val="0"/>
           <w:numId w:val="1"/>
         </w:numPr>
-      </w:pPr>
-      <w:r>
-        <w:t xml:space="preserve">&lt;stat&gt; </w:t>
-      </w:r>
-      <w:r>
-        <w:rPr>
-          <w:rFonts w:cstheme="minorHAnsi"/>
-        </w:rPr>
-        <w:t>→</w:t>
-      </w:r>
-      <w:r>
-        <w:rPr>
-          <w:rFonts w:cstheme="minorHAnsi"/>
+        <w:rPr>
+          <w:rFonts w:ascii="Times New Roman" w:hAnsi="Times New Roman" w:cs="Times New Roman"/>
+          <w:sz w:val="28"/>
+        </w:rPr>
+      </w:pPr>
+      <w:r>
+        <w:rPr>
+          <w:rFonts w:ascii="Times New Roman" w:hAnsi="Times New Roman" w:cs="Times New Roman"/>
+          <w:sz w:val="28"/>
+        </w:rPr>
+        <w:t>&lt;stat&gt; →</w:t>
+      </w:r>
+      <w:r>
+        <w:rPr>
+          <w:rFonts w:ascii="Times New Roman" w:hAnsi="Times New Roman" w:cs="Times New Roman"/>
+          <w:sz w:val="28"/>
         </w:rPr>
         <w:t xml:space="preserve"> &lt;id&gt; &lt;eval&gt;</w:t>
       </w:r>
@@ -498,21 +1345,17 @@
           <w:ilvl w:val="0"/>
           <w:numId w:val="1"/>
         </w:numPr>
-      </w:pPr>
-      <w:r>
-        <w:t xml:space="preserve">&lt;eval&gt; </w:t>
-      </w:r>
-      <w:r>
-        <w:rPr>
-          <w:rFonts w:cstheme="minorHAnsi"/>
-        </w:rPr>
-        <w:t>→</w:t>
-      </w:r>
-      <w:r>
-        <w:rPr>
-          <w:rFonts w:cstheme="minorHAnsi"/>
-        </w:rPr>
-        <w:t xml:space="preserve"> ‘=’ &lt;expr&gt;</w:t>
+        <w:rPr>
+          <w:rFonts w:ascii="Times New Roman" w:hAnsi="Times New Roman" w:cs="Times New Roman"/>
+          <w:sz w:val="28"/>
+        </w:rPr>
+      </w:pPr>
+      <w:r>
+        <w:rPr>
+          <w:rFonts w:ascii="Times New Roman" w:hAnsi="Times New Roman" w:cs="Times New Roman"/>
+          <w:sz w:val="28"/>
+        </w:rPr>
+        <w:t>&lt;eval&gt; → ‘=’ &lt;expr&gt;</w:t>
       </w:r>
     </w:p>
     <w:p>
@@ -522,25 +1365,22 @@
           <w:ilvl w:val="0"/>
           <w:numId w:val="1"/>
         </w:numPr>
-      </w:pPr>
-      <w:r>
-        <w:t xml:space="preserve">&lt;eval </w:t>
-      </w:r>
-      <w:r>
-        <w:rPr>
-          <w:rFonts w:cstheme="minorHAnsi"/>
-        </w:rPr>
-        <w:t>→</w:t>
-      </w:r>
-      <w:r>
-        <w:rPr>
-          <w:rFonts w:cstheme="minorHAnsi"/>
-        </w:rPr>
-        <w:t xml:space="preserve"> </w:t>
-      </w:r>
-      <w:r>
-        <w:rPr>
-          <w:rFonts w:cstheme="minorHAnsi"/>
+        <w:rPr>
+          <w:rFonts w:ascii="Times New Roman" w:hAnsi="Times New Roman" w:cs="Times New Roman"/>
+          <w:sz w:val="28"/>
+        </w:rPr>
+      </w:pPr>
+      <w:r>
+        <w:rPr>
+          <w:rFonts w:ascii="Times New Roman" w:hAnsi="Times New Roman" w:cs="Times New Roman"/>
+          <w:sz w:val="28"/>
+        </w:rPr>
+        <w:t xml:space="preserve">&lt;eval → </w:t>
+      </w:r>
+      <w:r>
+        <w:rPr>
+          <w:rFonts w:ascii="Times New Roman" w:hAnsi="Times New Roman" w:cs="Times New Roman"/>
+          <w:sz w:val="28"/>
         </w:rPr>
         <w:t>ε</w:t>
       </w:r>
@@ -552,21 +1392,17 @@
           <w:ilvl w:val="0"/>
           <w:numId w:val="1"/>
         </w:numPr>
-      </w:pPr>
-      <w:r>
-        <w:t xml:space="preserve">&lt;stat&gt; </w:t>
-      </w:r>
-      <w:r>
-        <w:rPr>
-          <w:rFonts w:cstheme="minorHAnsi"/>
-        </w:rPr>
-        <w:t>→</w:t>
-      </w:r>
-      <w:r>
-        <w:rPr>
-          <w:rFonts w:cstheme="minorHAnsi"/>
-        </w:rPr>
-        <w:t xml:space="preserve"> &lt;id&gt; ‘=’ &lt;assign&gt;</w:t>
+        <w:rPr>
+          <w:rFonts w:ascii="Times New Roman" w:hAnsi="Times New Roman" w:cs="Times New Roman"/>
+          <w:sz w:val="28"/>
+        </w:rPr>
+      </w:pPr>
+      <w:r>
+        <w:rPr>
+          <w:rFonts w:ascii="Times New Roman" w:hAnsi="Times New Roman" w:cs="Times New Roman"/>
+          <w:sz w:val="28"/>
+        </w:rPr>
+        <w:t>&lt;stat&gt; → &lt;id&gt; ‘=’ &lt;assign&gt;</w:t>
       </w:r>
     </w:p>
     <w:p>
@@ -576,21 +1412,17 @@
           <w:ilvl w:val="0"/>
           <w:numId w:val="1"/>
         </w:numPr>
-      </w:pPr>
-      <w:r>
-        <w:t xml:space="preserve">&lt;assign&gt; </w:t>
-      </w:r>
-      <w:r>
-        <w:rPr>
-          <w:rFonts w:cstheme="minorHAnsi"/>
-        </w:rPr>
-        <w:t>→</w:t>
-      </w:r>
-      <w:r>
-        <w:rPr>
-          <w:rFonts w:cstheme="minorHAnsi"/>
-        </w:rPr>
-        <w:t xml:space="preserve"> &lt;expr&gt;</w:t>
+        <w:rPr>
+          <w:rFonts w:ascii="Times New Roman" w:hAnsi="Times New Roman" w:cs="Times New Roman"/>
+          <w:sz w:val="28"/>
+        </w:rPr>
+      </w:pPr>
+      <w:r>
+        <w:rPr>
+          <w:rFonts w:ascii="Times New Roman" w:hAnsi="Times New Roman" w:cs="Times New Roman"/>
+          <w:sz w:val="28"/>
+        </w:rPr>
+        <w:t>&lt;assign&gt; → &lt;expr&gt;</w:t>
       </w:r>
     </w:p>
     <w:p>
@@ -600,33 +1432,17 @@
           <w:ilvl w:val="0"/>
           <w:numId w:val="1"/>
         </w:numPr>
-      </w:pPr>
-      <w:r>
-        <w:t xml:space="preserve">&lt;assign&gt; </w:t>
-      </w:r>
-      <w:r>
-        <w:rPr>
-          <w:rFonts w:cstheme="minorHAnsi"/>
-        </w:rPr>
-        <w:t>→</w:t>
-      </w:r>
-      <w:r>
-        <w:rPr>
-          <w:rFonts w:cstheme="minorHAnsi"/>
-        </w:rPr>
-        <w:t xml:space="preserve"> &lt;function-id&gt; ‘(</w:t>
-      </w:r>
-      <w:r>
-        <w:rPr>
-          <w:rFonts w:cstheme="minorHAnsi"/>
-        </w:rPr>
-        <w:t>’</w:t>
-      </w:r>
-      <w:r>
-        <w:rPr>
-          <w:rFonts w:cstheme="minorHAnsi"/>
-        </w:rPr>
-        <w:t xml:space="preserve"> &lt;call-par&gt; ‘)’</w:t>
+        <w:rPr>
+          <w:rFonts w:ascii="Times New Roman" w:hAnsi="Times New Roman" w:cs="Times New Roman"/>
+          <w:sz w:val="28"/>
+        </w:rPr>
+      </w:pPr>
+      <w:r>
+        <w:rPr>
+          <w:rFonts w:ascii="Times New Roman" w:hAnsi="Times New Roman" w:cs="Times New Roman"/>
+          <w:sz w:val="28"/>
+        </w:rPr>
+        <w:t>&lt;assign&gt; → &lt;function-id&gt; ‘(’ &lt;call-par&gt; ‘)’</w:t>
       </w:r>
     </w:p>
     <w:p>
@@ -636,21 +1452,17 @@
           <w:ilvl w:val="0"/>
           <w:numId w:val="1"/>
         </w:numPr>
-      </w:pPr>
-      <w:r>
-        <w:t xml:space="preserve">&lt;call-par&gt; </w:t>
-      </w:r>
-      <w:r>
-        <w:rPr>
-          <w:rFonts w:cstheme="minorHAnsi"/>
-        </w:rPr>
-        <w:t>→</w:t>
-      </w:r>
-      <w:r>
-        <w:rPr>
-          <w:rFonts w:cstheme="minorHAnsi"/>
-        </w:rPr>
-        <w:t xml:space="preserve"> &lt;id&gt; &lt;call-par&gt;</w:t>
+        <w:rPr>
+          <w:rFonts w:ascii="Times New Roman" w:hAnsi="Times New Roman" w:cs="Times New Roman"/>
+          <w:sz w:val="28"/>
+        </w:rPr>
+      </w:pPr>
+      <w:r>
+        <w:rPr>
+          <w:rFonts w:ascii="Times New Roman" w:hAnsi="Times New Roman" w:cs="Times New Roman"/>
+          <w:sz w:val="28"/>
+        </w:rPr>
+        <w:t>&lt;call-par&gt; → &lt;id&gt; &lt;call-par&gt;</w:t>
       </w:r>
     </w:p>
     <w:p>
@@ -660,27 +1472,17 @@
           <w:ilvl w:val="0"/>
           <w:numId w:val="1"/>
         </w:numPr>
-      </w:pPr>
-      <w:r>
-        <w:t xml:space="preserve">&lt;call-par&gt; </w:t>
-      </w:r>
-      <w:r>
-        <w:rPr>
-          <w:rFonts w:cstheme="minorHAnsi"/>
-        </w:rPr>
-        <w:t>→</w:t>
-      </w:r>
-      <w:r>
-        <w:rPr>
-          <w:rFonts w:cstheme="minorHAnsi"/>
-        </w:rPr>
-        <w:t xml:space="preserve"> </w:t>
-      </w:r>
-      <w:r>
-        <w:rPr>
-          <w:rFonts w:cstheme="minorHAnsi"/>
-        </w:rPr>
-        <w:t>ε</w:t>
+        <w:rPr>
+          <w:rFonts w:ascii="Times New Roman" w:hAnsi="Times New Roman" w:cs="Times New Roman"/>
+          <w:sz w:val="28"/>
+        </w:rPr>
+      </w:pPr>
+      <w:r>
+        <w:rPr>
+          <w:rFonts w:ascii="Times New Roman" w:hAnsi="Times New Roman" w:cs="Times New Roman"/>
+          <w:sz w:val="28"/>
+        </w:rPr>
+        <w:t>&lt;call-par&gt; → ε</w:t>
       </w:r>
     </w:p>
     <w:p>
@@ -690,95 +1492,103 @@
           <w:ilvl w:val="0"/>
           <w:numId w:val="1"/>
         </w:numPr>
-      </w:pPr>
-      <w:r>
-        <w:t xml:space="preserve">&lt;stat&gt; </w:t>
-      </w:r>
-      <w:r>
-        <w:rPr>
-          <w:rFonts w:cstheme="minorHAnsi"/>
-        </w:rPr>
-        <w:t>→</w:t>
-      </w:r>
-      <w:r>
-        <w:rPr>
-          <w:rFonts w:cstheme="minorHAnsi"/>
-        </w:rPr>
-        <w:t xml:space="preserve"> ‘</w:t>
-      </w:r>
-      <w:r>
-        <w:rPr>
-          <w:rFonts w:cstheme="minorHAnsi"/>
+        <w:rPr>
+          <w:rFonts w:ascii="Times New Roman" w:hAnsi="Times New Roman" w:cs="Times New Roman"/>
+          <w:sz w:val="28"/>
+        </w:rPr>
+      </w:pPr>
+      <w:r>
+        <w:rPr>
+          <w:rFonts w:ascii="Times New Roman" w:hAnsi="Times New Roman" w:cs="Times New Roman"/>
+          <w:sz w:val="28"/>
+        </w:rPr>
+        <w:t>&lt;stat&gt; → ‘</w:t>
+      </w:r>
+      <w:r>
+        <w:rPr>
+          <w:rFonts w:ascii="Times New Roman" w:hAnsi="Times New Roman" w:cs="Times New Roman"/>
+          <w:sz w:val="28"/>
         </w:rPr>
         <w:t>i</w:t>
       </w:r>
       <w:r>
         <w:rPr>
-          <w:rFonts w:cstheme="minorHAnsi"/>
+          <w:rFonts w:ascii="Times New Roman" w:hAnsi="Times New Roman" w:cs="Times New Roman"/>
+          <w:sz w:val="28"/>
         </w:rPr>
         <w:t>f’ &lt;expr&gt; ‘</w:t>
       </w:r>
       <w:r>
         <w:rPr>
-          <w:rFonts w:cstheme="minorHAnsi"/>
+          <w:rFonts w:ascii="Times New Roman" w:hAnsi="Times New Roman" w:cs="Times New Roman"/>
+          <w:sz w:val="28"/>
         </w:rPr>
         <w:t>t</w:t>
       </w:r>
       <w:r>
         <w:rPr>
-          <w:rFonts w:cstheme="minorHAnsi"/>
+          <w:rFonts w:ascii="Times New Roman" w:hAnsi="Times New Roman" w:cs="Times New Roman"/>
+          <w:sz w:val="28"/>
         </w:rPr>
         <w:t>hen’ ‘EOL’ &lt;</w:t>
       </w:r>
       <w:proofErr w:type="spellStart"/>
       <w:r>
         <w:rPr>
-          <w:rFonts w:cstheme="minorHAnsi"/>
+          <w:rFonts w:ascii="Times New Roman" w:hAnsi="Times New Roman" w:cs="Times New Roman"/>
+          <w:sz w:val="28"/>
         </w:rPr>
         <w:t>st</w:t>
       </w:r>
       <w:proofErr w:type="spellEnd"/>
       <w:r>
         <w:rPr>
-          <w:rFonts w:cstheme="minorHAnsi"/>
+          <w:rFonts w:ascii="Times New Roman" w:hAnsi="Times New Roman" w:cs="Times New Roman"/>
+          <w:sz w:val="28"/>
         </w:rPr>
         <w:t>-list&gt; ‘</w:t>
       </w:r>
       <w:r>
         <w:rPr>
-          <w:rFonts w:cstheme="minorHAnsi"/>
+          <w:rFonts w:ascii="Times New Roman" w:hAnsi="Times New Roman" w:cs="Times New Roman"/>
+          <w:sz w:val="28"/>
         </w:rPr>
         <w:t>e</w:t>
       </w:r>
       <w:r>
         <w:rPr>
-          <w:rFonts w:cstheme="minorHAnsi"/>
+          <w:rFonts w:ascii="Times New Roman" w:hAnsi="Times New Roman" w:cs="Times New Roman"/>
+          <w:sz w:val="28"/>
         </w:rPr>
         <w:t>lse’ ‘EOL’ &lt;</w:t>
       </w:r>
       <w:proofErr w:type="spellStart"/>
       <w:r>
         <w:rPr>
-          <w:rFonts w:cstheme="minorHAnsi"/>
+          <w:rFonts w:ascii="Times New Roman" w:hAnsi="Times New Roman" w:cs="Times New Roman"/>
+          <w:sz w:val="28"/>
         </w:rPr>
         <w:t>st</w:t>
       </w:r>
       <w:proofErr w:type="spellEnd"/>
       <w:r>
         <w:rPr>
-          <w:rFonts w:cstheme="minorHAnsi"/>
+          <w:rFonts w:ascii="Times New Roman" w:hAnsi="Times New Roman" w:cs="Times New Roman"/>
+          <w:sz w:val="28"/>
         </w:rPr>
         <w:t>-list&gt; ‘</w:t>
       </w:r>
       <w:r>
         <w:rPr>
-          <w:rFonts w:cstheme="minorHAnsi"/>
+          <w:rFonts w:ascii="Times New Roman" w:hAnsi="Times New Roman" w:cs="Times New Roman"/>
+          <w:sz w:val="28"/>
         </w:rPr>
         <w:t>e</w:t>
       </w:r>
       <w:r>
         <w:rPr>
-          <w:rFonts w:cstheme="minorHAnsi"/>
+          <w:rFonts w:ascii="Times New Roman" w:hAnsi="Times New Roman" w:cs="Times New Roman"/>
+          <w:sz w:val="28"/>
         </w:rPr>
         <w:t>nd’</w:t>
       </w:r>
@@ -790,69 +1600,73 @@
           <w:ilvl w:val="0"/>
           <w:numId w:val="1"/>
         </w:numPr>
-      </w:pPr>
-      <w:r>
-        <w:t xml:space="preserve">&lt;stat&gt; </w:t>
-      </w:r>
-      <w:r>
-        <w:rPr>
-          <w:rFonts w:cstheme="minorHAnsi"/>
-        </w:rPr>
-        <w:t>→</w:t>
-      </w:r>
-      <w:r>
-        <w:rPr>
-          <w:rFonts w:cstheme="minorHAnsi"/>
-        </w:rPr>
-        <w:t xml:space="preserve"> ‘</w:t>
-      </w:r>
-      <w:r>
-        <w:rPr>
-          <w:rFonts w:cstheme="minorHAnsi"/>
+        <w:rPr>
+          <w:rFonts w:ascii="Times New Roman" w:hAnsi="Times New Roman" w:cs="Times New Roman"/>
+          <w:sz w:val="28"/>
+        </w:rPr>
+      </w:pPr>
+      <w:r>
+        <w:rPr>
+          <w:rFonts w:ascii="Times New Roman" w:hAnsi="Times New Roman" w:cs="Times New Roman"/>
+          <w:sz w:val="28"/>
+        </w:rPr>
+        <w:t>&lt;stat&gt; → ‘</w:t>
+      </w:r>
+      <w:r>
+        <w:rPr>
+          <w:rFonts w:ascii="Times New Roman" w:hAnsi="Times New Roman" w:cs="Times New Roman"/>
+          <w:sz w:val="28"/>
         </w:rPr>
         <w:t>w</w:t>
       </w:r>
       <w:r>
         <w:rPr>
-          <w:rFonts w:cstheme="minorHAnsi"/>
+          <w:rFonts w:ascii="Times New Roman" w:hAnsi="Times New Roman" w:cs="Times New Roman"/>
+          <w:sz w:val="28"/>
         </w:rPr>
         <w:t>hile’ &lt;expr&gt; ‘</w:t>
       </w:r>
       <w:r>
         <w:rPr>
-          <w:rFonts w:cstheme="minorHAnsi"/>
+          <w:rFonts w:ascii="Times New Roman" w:hAnsi="Times New Roman" w:cs="Times New Roman"/>
+          <w:sz w:val="28"/>
         </w:rPr>
         <w:t>d</w:t>
       </w:r>
       <w:r>
         <w:rPr>
-          <w:rFonts w:cstheme="minorHAnsi"/>
+          <w:rFonts w:ascii="Times New Roman" w:hAnsi="Times New Roman" w:cs="Times New Roman"/>
+          <w:sz w:val="28"/>
         </w:rPr>
         <w:t>o’ ‘EOL’ &lt;</w:t>
       </w:r>
       <w:proofErr w:type="spellStart"/>
       <w:r>
         <w:rPr>
-          <w:rFonts w:cstheme="minorHAnsi"/>
+          <w:rFonts w:ascii="Times New Roman" w:hAnsi="Times New Roman" w:cs="Times New Roman"/>
+          <w:sz w:val="28"/>
         </w:rPr>
         <w:t>st</w:t>
       </w:r>
       <w:proofErr w:type="spellEnd"/>
       <w:r>
         <w:rPr>
-          <w:rFonts w:cstheme="minorHAnsi"/>
+          <w:rFonts w:ascii="Times New Roman" w:hAnsi="Times New Roman" w:cs="Times New Roman"/>
+          <w:sz w:val="28"/>
         </w:rPr>
         <w:t>-list&gt; ‘</w:t>
       </w:r>
       <w:r>
         <w:rPr>
-          <w:rFonts w:cstheme="minorHAnsi"/>
+          <w:rFonts w:ascii="Times New Roman" w:hAnsi="Times New Roman" w:cs="Times New Roman"/>
+          <w:sz w:val="28"/>
         </w:rPr>
         <w:t>e</w:t>
       </w:r>
       <w:r>
         <w:rPr>
-          <w:rFonts w:cstheme="minorHAnsi"/>
+          <w:rFonts w:ascii="Times New Roman" w:hAnsi="Times New Roman" w:cs="Times New Roman"/>
+          <w:sz w:val="28"/>
         </w:rPr>
         <w:t>nd’</w:t>
       </w:r>
@@ -870,6 +1684,350 @@
 <file path=word/numbering.xml><?xml version="1.0" encoding="utf-8"?>
 <w:numbering xmlns:wpc="http://schemas.microsoft.com/office/word/2010/wordprocessingCanvas" xmlns:cx="http://schemas.microsoft.com/office/drawing/2014/chartex" xmlns:cx1="http://schemas.microsoft.com/office/drawing/2015/9/8/chartex" xmlns:cx2="http://schemas.microsoft.com/office/drawing/2015/10/21/chartex" xmlns:cx3="http://schemas.microsoft.com/office/drawing/2016/5/9/chartex" xmlns:cx4="http://schemas.microsoft.com/office/drawing/2016/5/10/chartex" xmlns:cx5="http://schemas.microsoft.com/office/drawing/2016/5/11/chartex" xmlns:cx6="http://schemas.microsoft.com/office/drawing/2016/5/12/chartex" xmlns:cx7="http://schemas.microsoft.com/office/drawing/2016/5/13/chartex" xmlns:cx8="http://schemas.microsoft.com/office/drawing/2016/5/14/chartex" xmlns:mc="http://schemas.openxmlformats.org/markup-compatibility/2006" xmlns:aink="http://schemas.microsoft.com/office/drawing/2016/ink" xmlns:am3d="http://schemas.microsoft.com/office/drawing/2017/model3d" xmlns:o="urn:schemas-microsoft-com:office:office" xmlns:r="http://schemas.openxmlformats.org/officeDocument/2006/relationships" xmlns:m="http://schemas.openxmlformats.org/officeDocument/2006/math" xmlns:v="urn:schemas-microsoft-com:vml" xmlns:wp14="http://schemas.microsoft.com/office/word/2010/wordprocessingDrawing" xmlns:wp="http://schemas.openxmlformats.org/drawingml/2006/wordprocessingDrawing" xmlns:w10="urn:schemas-microsoft-com:office:word" xmlns:w="http://schemas.openxmlformats.org/wordprocessingml/2006/main" xmlns:w14="http://schemas.microsoft.com/office/word/2010/wordml" xmlns:w15="http://schemas.microsoft.com/office/word/2012/wordml" xmlns:w16cid="http://schemas.microsoft.com/office/word/2016/wordml/cid" xmlns:w16se="http://schemas.microsoft.com/office/word/2015/wordml/symex" xmlns:wpg="http://schemas.microsoft.com/office/word/2010/wordprocessingGroup" xmlns:wpi="http://schemas.microsoft.com/office/word/2010/wordprocessingInk" xmlns:wne="http://schemas.microsoft.com/office/word/2006/wordml" xmlns:wps="http://schemas.microsoft.com/office/word/2010/wordprocessingShape" mc:Ignorable="w14 w15 w16se w16cid wp14">
   <w:abstractNum w:abstractNumId="0" w15:restartNumberingAfterBreak="0">
+    <w:nsid w:val="00FC0305"/>
+    <w:multiLevelType w:val="hybridMultilevel"/>
+    <w:tmpl w:val="14DEE170"/>
+    <w:lvl w:ilvl="0" w:tplc="0409000F">
+      <w:start w:val="1"/>
+      <w:numFmt w:val="decimal"/>
+      <w:lvlText w:val="%1."/>
+      <w:lvlJc w:val="left"/>
+      <w:pPr>
+        <w:ind w:left="4320" w:hanging="360"/>
+      </w:pPr>
+    </w:lvl>
+    <w:lvl w:ilvl="1" w:tplc="04090019" w:tentative="1">
+      <w:start w:val="1"/>
+      <w:numFmt w:val="lowerLetter"/>
+      <w:lvlText w:val="%2."/>
+      <w:lvlJc w:val="left"/>
+      <w:pPr>
+        <w:ind w:left="5040" w:hanging="360"/>
+      </w:pPr>
+    </w:lvl>
+    <w:lvl w:ilvl="2" w:tplc="0409001B" w:tentative="1">
+      <w:start w:val="1"/>
+      <w:numFmt w:val="lowerRoman"/>
+      <w:lvlText w:val="%3."/>
+      <w:lvlJc w:val="right"/>
+      <w:pPr>
+        <w:ind w:left="5760" w:hanging="180"/>
+      </w:pPr>
+    </w:lvl>
+    <w:lvl w:ilvl="3" w:tplc="0409000F" w:tentative="1">
+      <w:start w:val="1"/>
+      <w:numFmt w:val="decimal"/>
+      <w:lvlText w:val="%4."/>
+      <w:lvlJc w:val="left"/>
+      <w:pPr>
+        <w:ind w:left="6480" w:hanging="360"/>
+      </w:pPr>
+    </w:lvl>
+    <w:lvl w:ilvl="4" w:tplc="04090019" w:tentative="1">
+      <w:start w:val="1"/>
+      <w:numFmt w:val="lowerLetter"/>
+      <w:lvlText w:val="%5."/>
+      <w:lvlJc w:val="left"/>
+      <w:pPr>
+        <w:ind w:left="7200" w:hanging="360"/>
+      </w:pPr>
+    </w:lvl>
+    <w:lvl w:ilvl="5" w:tplc="0409001B" w:tentative="1">
+      <w:start w:val="1"/>
+      <w:numFmt w:val="lowerRoman"/>
+      <w:lvlText w:val="%6."/>
+      <w:lvlJc w:val="right"/>
+      <w:pPr>
+        <w:ind w:left="7920" w:hanging="180"/>
+      </w:pPr>
+    </w:lvl>
+    <w:lvl w:ilvl="6" w:tplc="0409000F" w:tentative="1">
+      <w:start w:val="1"/>
+      <w:numFmt w:val="decimal"/>
+      <w:lvlText w:val="%7."/>
+      <w:lvlJc w:val="left"/>
+      <w:pPr>
+        <w:ind w:left="8640" w:hanging="360"/>
+      </w:pPr>
+    </w:lvl>
+    <w:lvl w:ilvl="7" w:tplc="04090019" w:tentative="1">
+      <w:start w:val="1"/>
+      <w:numFmt w:val="lowerLetter"/>
+      <w:lvlText w:val="%8."/>
+      <w:lvlJc w:val="left"/>
+      <w:pPr>
+        <w:ind w:left="9360" w:hanging="360"/>
+      </w:pPr>
+    </w:lvl>
+    <w:lvl w:ilvl="8" w:tplc="0409001B" w:tentative="1">
+      <w:start w:val="1"/>
+      <w:numFmt w:val="lowerRoman"/>
+      <w:lvlText w:val="%9."/>
+      <w:lvlJc w:val="right"/>
+      <w:pPr>
+        <w:ind w:left="10080" w:hanging="180"/>
+      </w:pPr>
+    </w:lvl>
+  </w:abstractNum>
+  <w:abstractNum w:abstractNumId="1" w15:restartNumberingAfterBreak="0">
+    <w:nsid w:val="0BA15CDB"/>
+    <w:multiLevelType w:val="hybridMultilevel"/>
+    <w:tmpl w:val="198A347A"/>
+    <w:lvl w:ilvl="0" w:tplc="0409000F">
+      <w:start w:val="1"/>
+      <w:numFmt w:val="decimal"/>
+      <w:lvlText w:val="%1."/>
+      <w:lvlJc w:val="left"/>
+      <w:pPr>
+        <w:ind w:left="3600" w:hanging="360"/>
+      </w:pPr>
+    </w:lvl>
+    <w:lvl w:ilvl="1" w:tplc="04090019" w:tentative="1">
+      <w:start w:val="1"/>
+      <w:numFmt w:val="lowerLetter"/>
+      <w:lvlText w:val="%2."/>
+      <w:lvlJc w:val="left"/>
+      <w:pPr>
+        <w:ind w:left="4320" w:hanging="360"/>
+      </w:pPr>
+    </w:lvl>
+    <w:lvl w:ilvl="2" w:tplc="0409001B" w:tentative="1">
+      <w:start w:val="1"/>
+      <w:numFmt w:val="lowerRoman"/>
+      <w:lvlText w:val="%3."/>
+      <w:lvlJc w:val="right"/>
+      <w:pPr>
+        <w:ind w:left="5040" w:hanging="180"/>
+      </w:pPr>
+    </w:lvl>
+    <w:lvl w:ilvl="3" w:tplc="0409000F" w:tentative="1">
+      <w:start w:val="1"/>
+      <w:numFmt w:val="decimal"/>
+      <w:lvlText w:val="%4."/>
+      <w:lvlJc w:val="left"/>
+      <w:pPr>
+        <w:ind w:left="5760" w:hanging="360"/>
+      </w:pPr>
+    </w:lvl>
+    <w:lvl w:ilvl="4" w:tplc="04090019" w:tentative="1">
+      <w:start w:val="1"/>
+      <w:numFmt w:val="lowerLetter"/>
+      <w:lvlText w:val="%5."/>
+      <w:lvlJc w:val="left"/>
+      <w:pPr>
+        <w:ind w:left="6480" w:hanging="360"/>
+      </w:pPr>
+    </w:lvl>
+    <w:lvl w:ilvl="5" w:tplc="0409001B" w:tentative="1">
+      <w:start w:val="1"/>
+      <w:numFmt w:val="lowerRoman"/>
+      <w:lvlText w:val="%6."/>
+      <w:lvlJc w:val="right"/>
+      <w:pPr>
+        <w:ind w:left="7200" w:hanging="180"/>
+      </w:pPr>
+    </w:lvl>
+    <w:lvl w:ilvl="6" w:tplc="0409000F" w:tentative="1">
+      <w:start w:val="1"/>
+      <w:numFmt w:val="decimal"/>
+      <w:lvlText w:val="%7."/>
+      <w:lvlJc w:val="left"/>
+      <w:pPr>
+        <w:ind w:left="7920" w:hanging="360"/>
+      </w:pPr>
+    </w:lvl>
+    <w:lvl w:ilvl="7" w:tplc="04090019" w:tentative="1">
+      <w:start w:val="1"/>
+      <w:numFmt w:val="lowerLetter"/>
+      <w:lvlText w:val="%8."/>
+      <w:lvlJc w:val="left"/>
+      <w:pPr>
+        <w:ind w:left="8640" w:hanging="360"/>
+      </w:pPr>
+    </w:lvl>
+    <w:lvl w:ilvl="8" w:tplc="0409001B" w:tentative="1">
+      <w:start w:val="1"/>
+      <w:numFmt w:val="lowerRoman"/>
+      <w:lvlText w:val="%9."/>
+      <w:lvlJc w:val="right"/>
+      <w:pPr>
+        <w:ind w:left="9360" w:hanging="180"/>
+      </w:pPr>
+    </w:lvl>
+  </w:abstractNum>
+  <w:abstractNum w:abstractNumId="2" w15:restartNumberingAfterBreak="0">
+    <w:nsid w:val="1AFC6813"/>
+    <w:multiLevelType w:val="multilevel"/>
+    <w:tmpl w:val="0409001F"/>
+    <w:lvl w:ilvl="0">
+      <w:start w:val="1"/>
+      <w:numFmt w:val="decimal"/>
+      <w:lvlText w:val="%1."/>
+      <w:lvlJc w:val="left"/>
+      <w:pPr>
+        <w:ind w:left="360" w:hanging="360"/>
+      </w:pPr>
+    </w:lvl>
+    <w:lvl w:ilvl="1">
+      <w:start w:val="1"/>
+      <w:numFmt w:val="decimal"/>
+      <w:lvlText w:val="%1.%2."/>
+      <w:lvlJc w:val="left"/>
+      <w:pPr>
+        <w:ind w:left="792" w:hanging="432"/>
+      </w:pPr>
+    </w:lvl>
+    <w:lvl w:ilvl="2">
+      <w:start w:val="1"/>
+      <w:numFmt w:val="decimal"/>
+      <w:lvlText w:val="%1.%2.%3."/>
+      <w:lvlJc w:val="left"/>
+      <w:pPr>
+        <w:ind w:left="1224" w:hanging="504"/>
+      </w:pPr>
+    </w:lvl>
+    <w:lvl w:ilvl="3">
+      <w:start w:val="1"/>
+      <w:numFmt w:val="decimal"/>
+      <w:lvlText w:val="%1.%2.%3.%4."/>
+      <w:lvlJc w:val="left"/>
+      <w:pPr>
+        <w:ind w:left="1728" w:hanging="648"/>
+      </w:pPr>
+    </w:lvl>
+    <w:lvl w:ilvl="4">
+      <w:start w:val="1"/>
+      <w:numFmt w:val="decimal"/>
+      <w:lvlText w:val="%1.%2.%3.%4.%5."/>
+      <w:lvlJc w:val="left"/>
+      <w:pPr>
+        <w:ind w:left="2232" w:hanging="792"/>
+      </w:pPr>
+    </w:lvl>
+    <w:lvl w:ilvl="5">
+      <w:start w:val="1"/>
+      <w:numFmt w:val="decimal"/>
+      <w:lvlText w:val="%1.%2.%3.%4.%5.%6."/>
+      <w:lvlJc w:val="left"/>
+      <w:pPr>
+        <w:ind w:left="2736" w:hanging="936"/>
+      </w:pPr>
+    </w:lvl>
+    <w:lvl w:ilvl="6">
+      <w:start w:val="1"/>
+      <w:numFmt w:val="decimal"/>
+      <w:lvlText w:val="%1.%2.%3.%4.%5.%6.%7."/>
+      <w:lvlJc w:val="left"/>
+      <w:pPr>
+        <w:ind w:left="3240" w:hanging="1080"/>
+      </w:pPr>
+    </w:lvl>
+    <w:lvl w:ilvl="7">
+      <w:start w:val="1"/>
+      <w:numFmt w:val="decimal"/>
+      <w:lvlText w:val="%1.%2.%3.%4.%5.%6.%7.%8."/>
+      <w:lvlJc w:val="left"/>
+      <w:pPr>
+        <w:ind w:left="3744" w:hanging="1224"/>
+      </w:pPr>
+    </w:lvl>
+    <w:lvl w:ilvl="8">
+      <w:start w:val="1"/>
+      <w:numFmt w:val="decimal"/>
+      <w:lvlText w:val="%1.%2.%3.%4.%5.%6.%7.%8.%9."/>
+      <w:lvlJc w:val="left"/>
+      <w:pPr>
+        <w:ind w:left="4320" w:hanging="1440"/>
+      </w:pPr>
+    </w:lvl>
+  </w:abstractNum>
+  <w:abstractNum w:abstractNumId="3" w15:restartNumberingAfterBreak="0">
+    <w:nsid w:val="227E79AF"/>
+    <w:multiLevelType w:val="hybridMultilevel"/>
+    <w:tmpl w:val="1E7010DE"/>
+    <w:lvl w:ilvl="0" w:tplc="0409000F">
+      <w:start w:val="1"/>
+      <w:numFmt w:val="decimal"/>
+      <w:lvlText w:val="%1."/>
+      <w:lvlJc w:val="left"/>
+      <w:pPr>
+        <w:ind w:left="720" w:hanging="360"/>
+      </w:pPr>
+    </w:lvl>
+    <w:lvl w:ilvl="1" w:tplc="04090019" w:tentative="1">
+      <w:start w:val="1"/>
+      <w:numFmt w:val="lowerLetter"/>
+      <w:lvlText w:val="%2."/>
+      <w:lvlJc w:val="left"/>
+      <w:pPr>
+        <w:ind w:left="1440" w:hanging="360"/>
+      </w:pPr>
+    </w:lvl>
+    <w:lvl w:ilvl="2" w:tplc="0409001B" w:tentative="1">
+      <w:start w:val="1"/>
+      <w:numFmt w:val="lowerRoman"/>
+      <w:lvlText w:val="%3."/>
+      <w:lvlJc w:val="right"/>
+      <w:pPr>
+        <w:ind w:left="2160" w:hanging="180"/>
+      </w:pPr>
+    </w:lvl>
+    <w:lvl w:ilvl="3" w:tplc="0409000F" w:tentative="1">
+      <w:start w:val="1"/>
+      <w:numFmt w:val="decimal"/>
+      <w:lvlText w:val="%4."/>
+      <w:lvlJc w:val="left"/>
+      <w:pPr>
+        <w:ind w:left="2880" w:hanging="360"/>
+      </w:pPr>
+    </w:lvl>
+    <w:lvl w:ilvl="4" w:tplc="04090019" w:tentative="1">
+      <w:start w:val="1"/>
+      <w:numFmt w:val="lowerLetter"/>
+      <w:lvlText w:val="%5."/>
+      <w:lvlJc w:val="left"/>
+      <w:pPr>
+        <w:ind w:left="3600" w:hanging="360"/>
+      </w:pPr>
+    </w:lvl>
+    <w:lvl w:ilvl="5" w:tplc="0409001B" w:tentative="1">
+      <w:start w:val="1"/>
+      <w:numFmt w:val="lowerRoman"/>
+      <w:lvlText w:val="%6."/>
+      <w:lvlJc w:val="right"/>
+      <w:pPr>
+        <w:ind w:left="4320" w:hanging="180"/>
+      </w:pPr>
+    </w:lvl>
+    <w:lvl w:ilvl="6" w:tplc="0409000F" w:tentative="1">
+      <w:start w:val="1"/>
+      <w:numFmt w:val="decimal"/>
+      <w:lvlText w:val="%7."/>
+      <w:lvlJc w:val="left"/>
+      <w:pPr>
+        <w:ind w:left="5040" w:hanging="360"/>
+      </w:pPr>
+    </w:lvl>
+    <w:lvl w:ilvl="7" w:tplc="04090019" w:tentative="1">
+      <w:start w:val="1"/>
+      <w:numFmt w:val="lowerLetter"/>
+      <w:lvlText w:val="%8."/>
+      <w:lvlJc w:val="left"/>
+      <w:pPr>
+        <w:ind w:left="5760" w:hanging="360"/>
+      </w:pPr>
+    </w:lvl>
+    <w:lvl w:ilvl="8" w:tplc="0409001B" w:tentative="1">
+      <w:start w:val="1"/>
+      <w:numFmt w:val="lowerRoman"/>
+      <w:lvlText w:val="%9."/>
+      <w:lvlJc w:val="right"/>
+      <w:pPr>
+        <w:ind w:left="6480" w:hanging="180"/>
+      </w:pPr>
+    </w:lvl>
+  </w:abstractNum>
+  <w:abstractNum w:abstractNumId="4" w15:restartNumberingAfterBreak="0">
     <w:nsid w:val="2A4B2EC6"/>
     <w:multiLevelType w:val="hybridMultilevel"/>
     <w:tmpl w:val="5BEE0BAE"/>
@@ -955,8 +2113,109 @@
       </w:pPr>
     </w:lvl>
   </w:abstractNum>
+  <w:abstractNum w:abstractNumId="5" w15:restartNumberingAfterBreak="0">
+    <w:nsid w:val="3B660A94"/>
+    <w:multiLevelType w:val="hybridMultilevel"/>
+    <w:tmpl w:val="10EA6742"/>
+    <w:lvl w:ilvl="0" w:tplc="0409000F">
+      <w:start w:val="1"/>
+      <w:numFmt w:val="decimal"/>
+      <w:lvlText w:val="%1."/>
+      <w:lvlJc w:val="left"/>
+      <w:pPr>
+        <w:ind w:left="3600" w:hanging="360"/>
+      </w:pPr>
+    </w:lvl>
+    <w:lvl w:ilvl="1" w:tplc="04090019" w:tentative="1">
+      <w:start w:val="1"/>
+      <w:numFmt w:val="lowerLetter"/>
+      <w:lvlText w:val="%2."/>
+      <w:lvlJc w:val="left"/>
+      <w:pPr>
+        <w:ind w:left="4320" w:hanging="360"/>
+      </w:pPr>
+    </w:lvl>
+    <w:lvl w:ilvl="2" w:tplc="0409001B" w:tentative="1">
+      <w:start w:val="1"/>
+      <w:numFmt w:val="lowerRoman"/>
+      <w:lvlText w:val="%3."/>
+      <w:lvlJc w:val="right"/>
+      <w:pPr>
+        <w:ind w:left="5040" w:hanging="180"/>
+      </w:pPr>
+    </w:lvl>
+    <w:lvl w:ilvl="3" w:tplc="0409000F" w:tentative="1">
+      <w:start w:val="1"/>
+      <w:numFmt w:val="decimal"/>
+      <w:lvlText w:val="%4."/>
+      <w:lvlJc w:val="left"/>
+      <w:pPr>
+        <w:ind w:left="5760" w:hanging="360"/>
+      </w:pPr>
+    </w:lvl>
+    <w:lvl w:ilvl="4" w:tplc="04090019" w:tentative="1">
+      <w:start w:val="1"/>
+      <w:numFmt w:val="lowerLetter"/>
+      <w:lvlText w:val="%5."/>
+      <w:lvlJc w:val="left"/>
+      <w:pPr>
+        <w:ind w:left="6480" w:hanging="360"/>
+      </w:pPr>
+    </w:lvl>
+    <w:lvl w:ilvl="5" w:tplc="0409001B" w:tentative="1">
+      <w:start w:val="1"/>
+      <w:numFmt w:val="lowerRoman"/>
+      <w:lvlText w:val="%6."/>
+      <w:lvlJc w:val="right"/>
+      <w:pPr>
+        <w:ind w:left="7200" w:hanging="180"/>
+      </w:pPr>
+    </w:lvl>
+    <w:lvl w:ilvl="6" w:tplc="0409000F" w:tentative="1">
+      <w:start w:val="1"/>
+      <w:numFmt w:val="decimal"/>
+      <w:lvlText w:val="%7."/>
+      <w:lvlJc w:val="left"/>
+      <w:pPr>
+        <w:ind w:left="7920" w:hanging="360"/>
+      </w:pPr>
+    </w:lvl>
+    <w:lvl w:ilvl="7" w:tplc="04090019" w:tentative="1">
+      <w:start w:val="1"/>
+      <w:numFmt w:val="lowerLetter"/>
+      <w:lvlText w:val="%8."/>
+      <w:lvlJc w:val="left"/>
+      <w:pPr>
+        <w:ind w:left="8640" w:hanging="360"/>
+      </w:pPr>
+    </w:lvl>
+    <w:lvl w:ilvl="8" w:tplc="0409001B" w:tentative="1">
+      <w:start w:val="1"/>
+      <w:numFmt w:val="lowerRoman"/>
+      <w:lvlText w:val="%9."/>
+      <w:lvlJc w:val="right"/>
+      <w:pPr>
+        <w:ind w:left="9360" w:hanging="180"/>
+      </w:pPr>
+    </w:lvl>
+  </w:abstractNum>
   <w:num w:numId="1">
+    <w:abstractNumId w:val="4"/>
+  </w:num>
+  <w:num w:numId="2">
     <w:abstractNumId w:val="0"/>
+  </w:num>
+  <w:num w:numId="3">
+    <w:abstractNumId w:val="1"/>
+  </w:num>
+  <w:num w:numId="4">
+    <w:abstractNumId w:val="5"/>
+  </w:num>
+  <w:num w:numId="5">
+    <w:abstractNumId w:val="3"/>
+  </w:num>
+  <w:num w:numId="6">
+    <w:abstractNumId w:val="2"/>
   </w:num>
 </w:numbering>
 </file>
@@ -1397,6 +2656,18 @@
       <w:contextualSpacing/>
     </w:pPr>
   </w:style>
+  <w:style w:type="character" w:styleId="Hypertextovprepojenie">
+    <w:name w:val="Hyperlink"/>
+    <w:basedOn w:val="Predvolenpsmoodseku"/>
+    <w:uiPriority w:val="99"/>
+    <w:semiHidden/>
+    <w:unhideWhenUsed/>
+    <w:rsid w:val="001C78B7"/>
+    <w:rPr>
+      <w:color w:val="0000FF"/>
+      <w:u w:val="single"/>
+    </w:rPr>
+  </w:style>
 </w:styles>
 </file>
 

</xml_diff>

<commit_message>
small scanner and doc changes
</commit_message>
<xml_diff>
--- a/dokumentacia.docx
+++ b/dokumentacia.docx
@@ -872,6 +872,12 @@
           <w:b/>
           <w:sz w:val="28"/>
         </w:rPr>
+        <w:sectPr>
+          <w:pgSz w:w="12240" w:h="15840"/>
+          <w:pgMar w:top="1440" w:right="1440" w:bottom="1440" w:left="1440" w:header="720" w:footer="720" w:gutter="0"/>
+          <w:cols w:space="720"/>
+          <w:docGrid w:linePitch="360"/>
+        </w:sectPr>
       </w:pPr>
       <w:hyperlink w:anchor="_Attachments" w:history="1">
         <w:r>
@@ -887,12 +893,112 @@
     </w:p>
     <w:p>
       <w:pPr>
-        <w:spacing w:after="240" w:line="276" w:lineRule="auto"/>
+        <w:pStyle w:val="Nadpis1"/>
+        <w:numPr>
+          <w:ilvl w:val="0"/>
+          <w:numId w:val="8"/>
+        </w:numPr>
         <w:rPr>
           <w:rFonts w:ascii="Times New Roman" w:hAnsi="Times New Roman" w:cs="Times New Roman"/>
           <w:b/>
-          <w:sz w:val="28"/>
-        </w:rPr>
+          <w:color w:val="auto"/>
+          <w:sz w:val="36"/>
+        </w:rPr>
+      </w:pPr>
+      <w:bookmarkStart w:id="0" w:name="_Teamwork"/>
+      <w:bookmarkEnd w:id="0"/>
+      <w:r>
+        <w:rPr>
+          <w:rFonts w:ascii="Times New Roman" w:hAnsi="Times New Roman" w:cs="Times New Roman"/>
+          <w:b/>
+          <w:color w:val="auto"/>
+          <w:sz w:val="36"/>
+        </w:rPr>
+        <w:lastRenderedPageBreak/>
+        <w:t>Teamwork</w:t>
+      </w:r>
+    </w:p>
+    <w:p>
+      <w:pPr>
+        <w:pStyle w:val="Nadpis1"/>
+        <w:numPr>
+          <w:ilvl w:val="0"/>
+          <w:numId w:val="8"/>
+        </w:numPr>
+        <w:rPr>
+          <w:rFonts w:ascii="Times New Roman" w:hAnsi="Times New Roman" w:cs="Times New Roman"/>
+          <w:b/>
+          <w:color w:val="auto"/>
+          <w:sz w:val="36"/>
+        </w:rPr>
+      </w:pPr>
+      <w:bookmarkStart w:id="1" w:name="_Implementation"/>
+      <w:bookmarkEnd w:id="1"/>
+      <w:r>
+        <w:rPr>
+          <w:rFonts w:ascii="Times New Roman" w:hAnsi="Times New Roman" w:cs="Times New Roman"/>
+          <w:b/>
+          <w:color w:val="auto"/>
+          <w:sz w:val="36"/>
+        </w:rPr>
+        <w:t>Implementation</w:t>
+      </w:r>
+    </w:p>
+    <w:p>
+      <w:pPr>
+        <w:pStyle w:val="Nadpis1"/>
+        <w:numPr>
+          <w:ilvl w:val="0"/>
+          <w:numId w:val="8"/>
+        </w:numPr>
+        <w:rPr>
+          <w:rFonts w:ascii="Times New Roman" w:hAnsi="Times New Roman" w:cs="Times New Roman"/>
+          <w:b/>
+          <w:color w:val="auto"/>
+          <w:sz w:val="36"/>
+        </w:rPr>
+      </w:pPr>
+      <w:bookmarkStart w:id="2" w:name="_Conclusion"/>
+      <w:bookmarkEnd w:id="2"/>
+      <w:r>
+        <w:rPr>
+          <w:rFonts w:ascii="Times New Roman" w:hAnsi="Times New Roman" w:cs="Times New Roman"/>
+          <w:b/>
+          <w:color w:val="auto"/>
+          <w:sz w:val="36"/>
+        </w:rPr>
+        <w:t>Conclusion</w:t>
+      </w:r>
+    </w:p>
+    <w:p>
+      <w:pPr>
+        <w:pStyle w:val="Nadpis1"/>
+        <w:numPr>
+          <w:ilvl w:val="0"/>
+          <w:numId w:val="8"/>
+        </w:numPr>
+        <w:rPr>
+          <w:rFonts w:ascii="Times New Roman" w:hAnsi="Times New Roman" w:cs="Times New Roman"/>
+          <w:b/>
+          <w:color w:val="auto"/>
+          <w:sz w:val="36"/>
+        </w:rPr>
+      </w:pPr>
+      <w:bookmarkStart w:id="3" w:name="_Sources"/>
+      <w:bookmarkEnd w:id="3"/>
+      <w:r>
+        <w:rPr>
+          <w:rFonts w:ascii="Times New Roman" w:hAnsi="Times New Roman" w:cs="Times New Roman"/>
+          <w:b/>
+          <w:color w:val="auto"/>
+          <w:sz w:val="36"/>
+        </w:rPr>
+        <w:t>Sources</w:t>
+      </w:r>
+    </w:p>
+    <w:p/>
+    <w:p>
+      <w:pPr>
         <w:sectPr>
           <w:pgSz w:w="12240" w:h="15840"/>
           <w:pgMar w:top="1440" w:right="1440" w:bottom="1440" w:left="1440" w:header="720" w:footer="720" w:gutter="0"/>
@@ -903,26 +1009,6 @@
     </w:p>
     <w:p>
       <w:pPr>
-        <w:pStyle w:val="Odsekzoznamu"/>
-        <w:rPr>
-          <w:rFonts w:ascii="Times New Roman" w:hAnsi="Times New Roman" w:cs="Times New Roman"/>
-          <w:b/>
-          <w:sz w:val="36"/>
-        </w:rPr>
-      </w:pPr>
-    </w:p>
-    <w:p>
-      <w:pPr>
-        <w:pStyle w:val="Odsekzoznamu"/>
-        <w:rPr>
-          <w:rFonts w:ascii="Times New Roman" w:hAnsi="Times New Roman" w:cs="Times New Roman"/>
-          <w:b/>
-          <w:sz w:val="36"/>
-        </w:rPr>
-      </w:pPr>
-    </w:p>
-    <w:p>
-      <w:pPr>
         <w:pStyle w:val="Nadpis1"/>
         <w:numPr>
           <w:ilvl w:val="0"/>
@@ -935,8 +1021,10 @@
           <w:sz w:val="36"/>
         </w:rPr>
       </w:pPr>
-      <w:bookmarkStart w:id="0" w:name="_Teamwork"/>
-      <w:bookmarkEnd w:id="0"/>
+      <w:bookmarkStart w:id="4" w:name="_Attachments"/>
+      <w:bookmarkStart w:id="5" w:name="_GoBack"/>
+      <w:bookmarkEnd w:id="4"/>
+      <w:bookmarkEnd w:id="5"/>
       <w:r>
         <w:rPr>
           <w:rFonts w:ascii="Times New Roman" w:hAnsi="Times New Roman" w:cs="Times New Roman"/>
@@ -944,90 +1032,20 @@
           <w:color w:val="auto"/>
           <w:sz w:val="36"/>
         </w:rPr>
-        <w:t>Teamwork</w:t>
-      </w:r>
-    </w:p>
-    <w:p>
-      <w:pPr>
-        <w:pStyle w:val="Nadpis1"/>
-        <w:numPr>
-          <w:ilvl w:val="0"/>
-          <w:numId w:val="8"/>
-        </w:numPr>
-        <w:rPr>
-          <w:rFonts w:ascii="Times New Roman" w:hAnsi="Times New Roman" w:cs="Times New Roman"/>
-          <w:b/>
-          <w:color w:val="auto"/>
-          <w:sz w:val="36"/>
-        </w:rPr>
-      </w:pPr>
-      <w:bookmarkStart w:id="1" w:name="_Implementation"/>
-      <w:bookmarkEnd w:id="1"/>
-      <w:r>
-        <w:rPr>
-          <w:rFonts w:ascii="Times New Roman" w:hAnsi="Times New Roman" w:cs="Times New Roman"/>
-          <w:b/>
-          <w:color w:val="auto"/>
-          <w:sz w:val="36"/>
-        </w:rPr>
-        <w:t>Implementation</w:t>
-      </w:r>
-    </w:p>
-    <w:p>
-      <w:pPr>
-        <w:pStyle w:val="Nadpis1"/>
-        <w:numPr>
-          <w:ilvl w:val="0"/>
-          <w:numId w:val="8"/>
-        </w:numPr>
-        <w:rPr>
-          <w:rFonts w:ascii="Times New Roman" w:hAnsi="Times New Roman" w:cs="Times New Roman"/>
-          <w:b/>
-          <w:color w:val="auto"/>
-          <w:sz w:val="36"/>
-        </w:rPr>
-      </w:pPr>
-      <w:bookmarkStart w:id="2" w:name="_Conclusion"/>
-      <w:bookmarkEnd w:id="2"/>
-      <w:r>
-        <w:rPr>
-          <w:rFonts w:ascii="Times New Roman" w:hAnsi="Times New Roman" w:cs="Times New Roman"/>
-          <w:b/>
-          <w:color w:val="auto"/>
-          <w:sz w:val="36"/>
-        </w:rPr>
-        <w:t>Conclusion</w:t>
-      </w:r>
-    </w:p>
-    <w:p>
-      <w:pPr>
-        <w:pStyle w:val="Nadpis1"/>
-        <w:numPr>
-          <w:ilvl w:val="0"/>
-          <w:numId w:val="8"/>
-        </w:numPr>
-        <w:rPr>
-          <w:rFonts w:ascii="Times New Roman" w:hAnsi="Times New Roman" w:cs="Times New Roman"/>
-          <w:b/>
-          <w:color w:val="auto"/>
-          <w:sz w:val="36"/>
-        </w:rPr>
-      </w:pPr>
-      <w:bookmarkStart w:id="3" w:name="_Sources"/>
-      <w:bookmarkEnd w:id="3"/>
-      <w:r>
-        <w:rPr>
-          <w:rFonts w:ascii="Times New Roman" w:hAnsi="Times New Roman" w:cs="Times New Roman"/>
-          <w:b/>
-          <w:color w:val="auto"/>
-          <w:sz w:val="36"/>
-        </w:rPr>
-        <w:t>Sources</w:t>
-      </w:r>
+        <w:lastRenderedPageBreak/>
+        <w:t>Attachments</w:t>
+      </w:r>
+      <w:bookmarkStart w:id="6" w:name="_5._Attachments"/>
+      <w:bookmarkEnd w:id="6"/>
     </w:p>
     <w:p/>
     <w:p>
       <w:pPr>
+        <w:rPr>
+          <w:rFonts w:ascii="Times New Roman" w:hAnsi="Times New Roman" w:cs="Times New Roman"/>
+          <w:b/>
+          <w:sz w:val="28"/>
+        </w:rPr>
         <w:sectPr>
           <w:pgSz w:w="12240" w:h="15840"/>
           <w:pgMar w:top="1440" w:right="1440" w:bottom="1440" w:left="1440" w:header="720" w:footer="720" w:gutter="0"/>
@@ -1035,42 +1053,829 @@
           <w:docGrid w:linePitch="360"/>
         </w:sectPr>
       </w:pPr>
+      <w:r>
+        <w:rPr>
+          <w:rFonts w:ascii="Times New Roman" w:hAnsi="Times New Roman" w:cs="Times New Roman"/>
+          <w:b/>
+          <w:sz w:val="28"/>
+        </w:rPr>
+        <w:t>Attachment 1</w:t>
+      </w:r>
+      <w:r>
+        <w:rPr>
+          <w:rFonts w:ascii="Times New Roman" w:hAnsi="Times New Roman" w:cs="Times New Roman"/>
+          <w:b/>
+          <w:sz w:val="28"/>
+        </w:rPr>
+        <w:t>:</w:t>
+      </w:r>
     </w:p>
-    <w:p/>
     <w:p>
       <w:pPr>
-        <w:pStyle w:val="Nadpis1"/>
+        <w:rPr>
+          <w:rFonts w:ascii="Times New Roman" w:hAnsi="Times New Roman" w:cs="Times New Roman"/>
+          <w:b/>
+          <w:sz w:val="28"/>
+        </w:rPr>
+      </w:pPr>
+      <w:r>
+        <w:rPr>
+          <w:rFonts w:ascii="Times New Roman" w:hAnsi="Times New Roman" w:cs="Times New Roman"/>
+          <w:b/>
+          <w:sz w:val="28"/>
+        </w:rPr>
+        <w:lastRenderedPageBreak/>
+        <w:t xml:space="preserve">Attachment 2: </w:t>
+      </w:r>
+      <w:r>
+        <w:rPr>
+          <w:rFonts w:ascii="Times New Roman" w:hAnsi="Times New Roman" w:cs="Times New Roman"/>
+          <w:b/>
+          <w:sz w:val="28"/>
+        </w:rPr>
+        <w:t>LL grammar</w:t>
+      </w:r>
+    </w:p>
+    <w:p>
+      <w:pPr>
+        <w:pStyle w:val="Odsekzoznamu"/>
         <w:numPr>
           <w:ilvl w:val="0"/>
-          <w:numId w:val="8"/>
+          <w:numId w:val="1"/>
         </w:numPr>
         <w:rPr>
           <w:rFonts w:ascii="Times New Roman" w:hAnsi="Times New Roman" w:cs="Times New Roman"/>
-          <w:b/>
-          <w:color w:val="auto"/>
-          <w:sz w:val="36"/>
-        </w:rPr>
-      </w:pPr>
-      <w:bookmarkStart w:id="4" w:name="_Attachments"/>
-      <w:bookmarkEnd w:id="4"/>
-      <w:r>
-        <w:rPr>
-          <w:rFonts w:ascii="Times New Roman" w:hAnsi="Times New Roman" w:cs="Times New Roman"/>
-          <w:b/>
-          <w:color w:val="auto"/>
-          <w:sz w:val="36"/>
-        </w:rPr>
-        <w:t>Attachments</w:t>
-      </w:r>
-      <w:bookmarkStart w:id="5" w:name="_5._Attachments"/>
-      <w:bookmarkEnd w:id="5"/>
+          <w:sz w:val="28"/>
+        </w:rPr>
+      </w:pPr>
+      <w:r>
+        <w:rPr>
+          <w:rFonts w:ascii="Times New Roman" w:hAnsi="Times New Roman" w:cs="Times New Roman"/>
+          <w:sz w:val="28"/>
+        </w:rPr>
+        <w:t xml:space="preserve">&lt;start&gt; → </w:t>
+      </w:r>
+      <w:r>
+        <w:rPr>
+          <w:rFonts w:ascii="Times New Roman" w:hAnsi="Times New Roman" w:cs="Times New Roman"/>
+          <w:sz w:val="28"/>
+        </w:rPr>
+        <w:t>&lt;function&gt; &lt;</w:t>
+      </w:r>
+      <w:proofErr w:type="spellStart"/>
+      <w:r>
+        <w:rPr>
+          <w:rFonts w:ascii="Times New Roman" w:hAnsi="Times New Roman" w:cs="Times New Roman"/>
+          <w:sz w:val="28"/>
+        </w:rPr>
+        <w:t>st</w:t>
+      </w:r>
+      <w:proofErr w:type="spellEnd"/>
+      <w:r>
+        <w:rPr>
+          <w:rFonts w:ascii="Times New Roman" w:hAnsi="Times New Roman" w:cs="Times New Roman"/>
+          <w:sz w:val="28"/>
+        </w:rPr>
+        <w:t>-list&gt;</w:t>
+      </w:r>
     </w:p>
-    <w:p/>
     <w:p>
       <w:pPr>
-        <w:rPr>
-          <w:rFonts w:ascii="Times New Roman" w:hAnsi="Times New Roman" w:cs="Times New Roman"/>
-          <w:b/>
+        <w:pStyle w:val="Odsekzoznamu"/>
+        <w:numPr>
+          <w:ilvl w:val="0"/>
+          <w:numId w:val="1"/>
+        </w:numPr>
+        <w:rPr>
+          <w:rFonts w:ascii="Times New Roman" w:hAnsi="Times New Roman" w:cs="Times New Roman"/>
+          <w:sz w:val="28"/>
+        </w:rPr>
+      </w:pPr>
+      <w:r>
+        <w:rPr>
+          <w:rFonts w:ascii="Times New Roman" w:hAnsi="Times New Roman" w:cs="Times New Roman"/>
+          <w:sz w:val="28"/>
+        </w:rPr>
+        <w:t>&lt;function&gt; → ‘def’ &lt;function-head&gt;</w:t>
+      </w:r>
+      <w:r>
+        <w:rPr>
+          <w:rFonts w:ascii="Times New Roman" w:hAnsi="Times New Roman" w:cs="Times New Roman"/>
+          <w:sz w:val="28"/>
+        </w:rPr>
+        <w:t xml:space="preserve"> </w:t>
+      </w:r>
+      <w:r>
+        <w:rPr>
+          <w:rFonts w:ascii="Times New Roman" w:hAnsi="Times New Roman" w:cs="Times New Roman"/>
+          <w:sz w:val="28"/>
+        </w:rPr>
+        <w:t>&lt;</w:t>
+      </w:r>
+      <w:proofErr w:type="spellStart"/>
+      <w:r>
+        <w:rPr>
+          <w:rFonts w:ascii="Times New Roman" w:hAnsi="Times New Roman" w:cs="Times New Roman"/>
+          <w:sz w:val="28"/>
+        </w:rPr>
+        <w:t>st</w:t>
+      </w:r>
+      <w:proofErr w:type="spellEnd"/>
+      <w:r>
+        <w:rPr>
+          <w:rFonts w:ascii="Times New Roman" w:hAnsi="Times New Roman" w:cs="Times New Roman"/>
+          <w:sz w:val="28"/>
+        </w:rPr>
+        <w:t>-list&gt; &lt;function-tail&gt; &lt;function&gt;</w:t>
+      </w:r>
+    </w:p>
+    <w:p>
+      <w:pPr>
+        <w:pStyle w:val="Odsekzoznamu"/>
+        <w:numPr>
+          <w:ilvl w:val="0"/>
+          <w:numId w:val="1"/>
+        </w:numPr>
+        <w:rPr>
+          <w:rFonts w:ascii="Times New Roman" w:hAnsi="Times New Roman" w:cs="Times New Roman"/>
+          <w:sz w:val="28"/>
+        </w:rPr>
+      </w:pPr>
+      <w:r>
+        <w:rPr>
+          <w:rFonts w:ascii="Times New Roman" w:hAnsi="Times New Roman" w:cs="Times New Roman"/>
+          <w:sz w:val="28"/>
+        </w:rPr>
+        <w:t>&lt;function&gt; → ε</w:t>
+      </w:r>
+    </w:p>
+    <w:p>
+      <w:pPr>
+        <w:pStyle w:val="Odsekzoznamu"/>
+        <w:numPr>
+          <w:ilvl w:val="0"/>
+          <w:numId w:val="1"/>
+        </w:numPr>
+        <w:rPr>
+          <w:rFonts w:ascii="Times New Roman" w:hAnsi="Times New Roman" w:cs="Times New Roman"/>
+          <w:sz w:val="28"/>
+        </w:rPr>
+      </w:pPr>
+      <w:r>
+        <w:rPr>
+          <w:rFonts w:ascii="Times New Roman" w:hAnsi="Times New Roman" w:cs="Times New Roman"/>
+          <w:sz w:val="28"/>
+        </w:rPr>
+        <w:t xml:space="preserve">&lt;function-head&gt; → &lt;function-id&gt; </w:t>
+      </w:r>
+      <w:r>
+        <w:rPr>
+          <w:rFonts w:ascii="Times New Roman" w:hAnsi="Times New Roman" w:cs="Times New Roman"/>
+          <w:sz w:val="28"/>
+        </w:rPr>
+        <w:t>‘(’</w:t>
+      </w:r>
+      <w:r>
+        <w:rPr>
+          <w:rFonts w:ascii="Times New Roman" w:hAnsi="Times New Roman" w:cs="Times New Roman"/>
+          <w:sz w:val="28"/>
+        </w:rPr>
+        <w:t xml:space="preserve"> &lt;par&gt; ‘)’ ‘EOL’</w:t>
+      </w:r>
+    </w:p>
+    <w:p>
+      <w:pPr>
+        <w:pStyle w:val="Odsekzoznamu"/>
+        <w:numPr>
+          <w:ilvl w:val="0"/>
+          <w:numId w:val="1"/>
+        </w:numPr>
+        <w:rPr>
+          <w:rFonts w:ascii="Times New Roman" w:hAnsi="Times New Roman" w:cs="Times New Roman"/>
+          <w:sz w:val="28"/>
+        </w:rPr>
+      </w:pPr>
+      <w:r>
+        <w:rPr>
+          <w:rFonts w:ascii="Times New Roman" w:hAnsi="Times New Roman" w:cs="Times New Roman"/>
+          <w:sz w:val="28"/>
+        </w:rPr>
+        <w:t>&lt;function-tail&gt; → ‘end’</w:t>
+      </w:r>
+      <w:r>
+        <w:rPr>
+          <w:rFonts w:ascii="Times New Roman" w:hAnsi="Times New Roman" w:cs="Times New Roman"/>
+          <w:sz w:val="28"/>
+        </w:rPr>
+        <w:t xml:space="preserve"> </w:t>
+      </w:r>
+      <w:r>
+        <w:rPr>
+          <w:rFonts w:ascii="Times New Roman" w:hAnsi="Times New Roman" w:cs="Times New Roman"/>
+          <w:color w:val="FF0000"/>
+          <w:sz w:val="28"/>
+        </w:rPr>
+        <w:t>‘EOL’</w:t>
+      </w:r>
+    </w:p>
+    <w:p>
+      <w:pPr>
+        <w:pStyle w:val="Odsekzoznamu"/>
+        <w:numPr>
+          <w:ilvl w:val="0"/>
+          <w:numId w:val="1"/>
+        </w:numPr>
+        <w:rPr>
+          <w:rFonts w:ascii="Times New Roman" w:hAnsi="Times New Roman" w:cs="Times New Roman"/>
+          <w:sz w:val="28"/>
+        </w:rPr>
+      </w:pPr>
+      <w:r>
+        <w:rPr>
+          <w:rFonts w:ascii="Times New Roman" w:hAnsi="Times New Roman" w:cs="Times New Roman"/>
+          <w:sz w:val="28"/>
+        </w:rPr>
+        <w:t>&lt;par&gt; → &lt;id&gt; &lt;next-pa</w:t>
+      </w:r>
+      <w:r>
+        <w:rPr>
+          <w:rFonts w:ascii="Times New Roman" w:hAnsi="Times New Roman" w:cs="Times New Roman"/>
+          <w:sz w:val="28"/>
+        </w:rPr>
+        <w:t>r</w:t>
+      </w:r>
+      <w:r>
+        <w:rPr>
+          <w:rFonts w:ascii="Times New Roman" w:hAnsi="Times New Roman" w:cs="Times New Roman"/>
+          <w:sz w:val="28"/>
+        </w:rPr>
+        <w:t>&gt;</w:t>
+      </w:r>
+    </w:p>
+    <w:p>
+      <w:pPr>
+        <w:pStyle w:val="Odsekzoznamu"/>
+        <w:numPr>
+          <w:ilvl w:val="0"/>
+          <w:numId w:val="1"/>
+        </w:numPr>
+        <w:rPr>
+          <w:rFonts w:ascii="Times New Roman" w:hAnsi="Times New Roman" w:cs="Times New Roman"/>
+          <w:sz w:val="28"/>
+        </w:rPr>
+      </w:pPr>
+      <w:r>
+        <w:rPr>
+          <w:rFonts w:ascii="Times New Roman" w:hAnsi="Times New Roman" w:cs="Times New Roman"/>
+          <w:sz w:val="28"/>
+        </w:rPr>
+        <w:t>&lt;par&gt; → ε</w:t>
+      </w:r>
+    </w:p>
+    <w:p>
+      <w:pPr>
+        <w:pStyle w:val="Odsekzoznamu"/>
+        <w:numPr>
+          <w:ilvl w:val="0"/>
+          <w:numId w:val="1"/>
+        </w:numPr>
+        <w:rPr>
+          <w:rFonts w:ascii="Times New Roman" w:hAnsi="Times New Roman" w:cs="Times New Roman"/>
+          <w:sz w:val="28"/>
+        </w:rPr>
+      </w:pPr>
+      <w:r>
+        <w:rPr>
+          <w:rFonts w:ascii="Times New Roman" w:hAnsi="Times New Roman" w:cs="Times New Roman"/>
+          <w:sz w:val="28"/>
+        </w:rPr>
+        <w:t>&lt;next-par&gt; → ‘,’ &lt;par&gt;</w:t>
+      </w:r>
+    </w:p>
+    <w:p>
+      <w:pPr>
+        <w:pStyle w:val="Odsekzoznamu"/>
+        <w:numPr>
+          <w:ilvl w:val="0"/>
+          <w:numId w:val="1"/>
+        </w:numPr>
+        <w:rPr>
+          <w:rFonts w:ascii="Times New Roman" w:hAnsi="Times New Roman" w:cs="Times New Roman"/>
+          <w:sz w:val="28"/>
+        </w:rPr>
+      </w:pPr>
+      <w:r>
+        <w:rPr>
+          <w:rFonts w:ascii="Times New Roman" w:hAnsi="Times New Roman" w:cs="Times New Roman"/>
+          <w:sz w:val="28"/>
+        </w:rPr>
+        <w:t>&lt;next-par&gt; → ε</w:t>
+      </w:r>
+    </w:p>
+    <w:p>
+      <w:pPr>
+        <w:pStyle w:val="Odsekzoznamu"/>
+        <w:numPr>
+          <w:ilvl w:val="0"/>
+          <w:numId w:val="1"/>
+        </w:numPr>
+        <w:rPr>
+          <w:rFonts w:ascii="Times New Roman" w:hAnsi="Times New Roman" w:cs="Times New Roman"/>
+          <w:sz w:val="28"/>
+        </w:rPr>
+      </w:pPr>
+      <w:r>
+        <w:rPr>
+          <w:rFonts w:ascii="Times New Roman" w:hAnsi="Times New Roman" w:cs="Times New Roman"/>
+          <w:sz w:val="28"/>
+        </w:rPr>
+        <w:t>&lt;</w:t>
+      </w:r>
+      <w:proofErr w:type="spellStart"/>
+      <w:r>
+        <w:rPr>
+          <w:rFonts w:ascii="Times New Roman" w:hAnsi="Times New Roman" w:cs="Times New Roman"/>
+          <w:sz w:val="28"/>
+        </w:rPr>
+        <w:t>st</w:t>
+      </w:r>
+      <w:proofErr w:type="spellEnd"/>
+      <w:r>
+        <w:rPr>
+          <w:rFonts w:ascii="Times New Roman" w:hAnsi="Times New Roman" w:cs="Times New Roman"/>
+          <w:sz w:val="28"/>
+        </w:rPr>
+        <w:t>-list&gt; → &lt;stat&gt; &lt;</w:t>
+      </w:r>
+      <w:proofErr w:type="spellStart"/>
+      <w:r>
+        <w:rPr>
+          <w:rFonts w:ascii="Times New Roman" w:hAnsi="Times New Roman" w:cs="Times New Roman"/>
+          <w:sz w:val="28"/>
+        </w:rPr>
+        <w:t>st</w:t>
+      </w:r>
+      <w:proofErr w:type="spellEnd"/>
+      <w:r>
+        <w:rPr>
+          <w:rFonts w:ascii="Times New Roman" w:hAnsi="Times New Roman" w:cs="Times New Roman"/>
+          <w:sz w:val="28"/>
+        </w:rPr>
+        <w:t>-list&gt;</w:t>
+      </w:r>
+    </w:p>
+    <w:p>
+      <w:pPr>
+        <w:pStyle w:val="Odsekzoznamu"/>
+        <w:numPr>
+          <w:ilvl w:val="0"/>
+          <w:numId w:val="1"/>
+        </w:numPr>
+        <w:rPr>
+          <w:rFonts w:ascii="Times New Roman" w:hAnsi="Times New Roman" w:cs="Times New Roman"/>
+          <w:sz w:val="28"/>
+        </w:rPr>
+      </w:pPr>
+      <w:r>
+        <w:rPr>
+          <w:rFonts w:ascii="Times New Roman" w:hAnsi="Times New Roman" w:cs="Times New Roman"/>
+          <w:sz w:val="28"/>
+        </w:rPr>
+        <w:t>&lt;</w:t>
+      </w:r>
+      <w:proofErr w:type="spellStart"/>
+      <w:r>
+        <w:rPr>
+          <w:rFonts w:ascii="Times New Roman" w:hAnsi="Times New Roman" w:cs="Times New Roman"/>
+          <w:sz w:val="28"/>
+        </w:rPr>
+        <w:t>st</w:t>
+      </w:r>
+      <w:proofErr w:type="spellEnd"/>
+      <w:r>
+        <w:rPr>
+          <w:rFonts w:ascii="Times New Roman" w:hAnsi="Times New Roman" w:cs="Times New Roman"/>
+          <w:sz w:val="28"/>
+        </w:rPr>
+        <w:t xml:space="preserve">-list&gt; </w:t>
+      </w:r>
+      <w:r>
+        <w:rPr>
+          <w:rFonts w:ascii="Times New Roman" w:hAnsi="Times New Roman" w:cs="Times New Roman"/>
+          <w:sz w:val="28"/>
+        </w:rPr>
+        <w:t>→ ‘end</w:t>
+      </w:r>
+      <w:r>
+        <w:rPr>
+          <w:rFonts w:ascii="Times New Roman" w:hAnsi="Times New Roman" w:cs="Times New Roman"/>
+          <w:sz w:val="28"/>
+        </w:rPr>
+        <w:t>’</w:t>
+      </w:r>
+      <w:r>
+        <w:rPr>
+          <w:rFonts w:ascii="Times New Roman" w:hAnsi="Times New Roman" w:cs="Times New Roman"/>
+          <w:sz w:val="28"/>
+        </w:rPr>
+        <w:t xml:space="preserve"> </w:t>
+      </w:r>
+      <w:r>
+        <w:rPr>
+          <w:rFonts w:ascii="Times New Roman" w:hAnsi="Times New Roman" w:cs="Times New Roman"/>
+          <w:color w:val="FF0000"/>
+          <w:sz w:val="28"/>
+        </w:rPr>
+        <w:t>‘EOL’</w:t>
+      </w:r>
+    </w:p>
+    <w:p>
+      <w:pPr>
+        <w:pStyle w:val="Odsekzoznamu"/>
+        <w:numPr>
+          <w:ilvl w:val="0"/>
+          <w:numId w:val="1"/>
+        </w:numPr>
+        <w:rPr>
+          <w:rFonts w:ascii="Times New Roman" w:hAnsi="Times New Roman" w:cs="Times New Roman"/>
+          <w:sz w:val="28"/>
+        </w:rPr>
+      </w:pPr>
+      <w:r>
+        <w:rPr>
+          <w:rFonts w:ascii="Times New Roman" w:hAnsi="Times New Roman" w:cs="Times New Roman"/>
+          <w:sz w:val="28"/>
+        </w:rPr>
+        <w:t>&lt;</w:t>
+      </w:r>
+      <w:proofErr w:type="spellStart"/>
+      <w:r>
+        <w:rPr>
+          <w:rFonts w:ascii="Times New Roman" w:hAnsi="Times New Roman" w:cs="Times New Roman"/>
+          <w:sz w:val="28"/>
+        </w:rPr>
+        <w:t>st</w:t>
+      </w:r>
+      <w:proofErr w:type="spellEnd"/>
+      <w:r>
+        <w:rPr>
+          <w:rFonts w:ascii="Times New Roman" w:hAnsi="Times New Roman" w:cs="Times New Roman"/>
+          <w:sz w:val="28"/>
+        </w:rPr>
+        <w:t xml:space="preserve">-list&gt; → </w:t>
+      </w:r>
+      <w:r>
+        <w:rPr>
+          <w:rFonts w:ascii="Times New Roman" w:hAnsi="Times New Roman" w:cs="Times New Roman"/>
+          <w:sz w:val="28"/>
+        </w:rPr>
+        <w:t>ε</w:t>
+      </w:r>
+    </w:p>
+    <w:p>
+      <w:pPr>
+        <w:pStyle w:val="Odsekzoznamu"/>
+        <w:numPr>
+          <w:ilvl w:val="0"/>
+          <w:numId w:val="1"/>
+        </w:numPr>
+        <w:rPr>
+          <w:rFonts w:ascii="Times New Roman" w:hAnsi="Times New Roman" w:cs="Times New Roman"/>
+          <w:color w:val="FF0000"/>
+          <w:sz w:val="28"/>
+        </w:rPr>
+      </w:pPr>
+      <w:r>
+        <w:rPr>
+          <w:rFonts w:ascii="Times New Roman" w:hAnsi="Times New Roman" w:cs="Times New Roman"/>
+          <w:color w:val="FF0000"/>
+          <w:sz w:val="28"/>
+        </w:rPr>
+        <w:t>&lt;</w:t>
+      </w:r>
+      <w:proofErr w:type="spellStart"/>
+      <w:r>
+        <w:rPr>
+          <w:rFonts w:ascii="Times New Roman" w:hAnsi="Times New Roman" w:cs="Times New Roman"/>
+          <w:color w:val="FF0000"/>
+          <w:sz w:val="28"/>
+        </w:rPr>
+        <w:t>st</w:t>
+      </w:r>
+      <w:proofErr w:type="spellEnd"/>
+      <w:r>
+        <w:rPr>
+          <w:rFonts w:ascii="Times New Roman" w:hAnsi="Times New Roman" w:cs="Times New Roman"/>
+          <w:color w:val="FF0000"/>
+          <w:sz w:val="28"/>
+        </w:rPr>
+        <w:t xml:space="preserve">-list&gt; </w:t>
+      </w:r>
+      <w:r>
+        <w:rPr>
+          <w:rFonts w:ascii="Times New Roman" w:hAnsi="Times New Roman" w:cs="Times New Roman"/>
+          <w:color w:val="FF0000"/>
+          <w:sz w:val="28"/>
+        </w:rPr>
+        <w:t>→</w:t>
+      </w:r>
+      <w:r>
+        <w:rPr>
+          <w:rFonts w:ascii="Times New Roman" w:hAnsi="Times New Roman" w:cs="Times New Roman"/>
+          <w:color w:val="FF0000"/>
+          <w:sz w:val="28"/>
+        </w:rPr>
+        <w:t xml:space="preserve"> ‘EOL’</w:t>
+      </w:r>
+    </w:p>
+    <w:p>
+      <w:pPr>
+        <w:pStyle w:val="Odsekzoznamu"/>
+        <w:numPr>
+          <w:ilvl w:val="0"/>
+          <w:numId w:val="1"/>
+        </w:numPr>
+        <w:rPr>
+          <w:rFonts w:ascii="Times New Roman" w:hAnsi="Times New Roman" w:cs="Times New Roman"/>
+          <w:color w:val="FF0000"/>
+          <w:sz w:val="28"/>
+        </w:rPr>
+      </w:pPr>
+      <w:r>
+        <w:rPr>
+          <w:rFonts w:ascii="Times New Roman" w:hAnsi="Times New Roman" w:cs="Times New Roman"/>
+          <w:color w:val="FF0000"/>
+          <w:sz w:val="28"/>
+        </w:rPr>
+        <w:t>&lt;stat&gt; →</w:t>
+      </w:r>
+      <w:r>
+        <w:rPr>
+          <w:rFonts w:ascii="Times New Roman" w:hAnsi="Times New Roman" w:cs="Times New Roman"/>
+          <w:color w:val="FF0000"/>
+          <w:sz w:val="28"/>
+        </w:rPr>
+        <w:t xml:space="preserve"> &lt;id&gt; &lt;eval&gt;</w:t>
+      </w:r>
+    </w:p>
+    <w:p>
+      <w:pPr>
+        <w:pStyle w:val="Odsekzoznamu"/>
+        <w:numPr>
+          <w:ilvl w:val="0"/>
+          <w:numId w:val="1"/>
+        </w:numPr>
+        <w:rPr>
+          <w:rFonts w:ascii="Times New Roman" w:hAnsi="Times New Roman" w:cs="Times New Roman"/>
+          <w:color w:val="FF0000"/>
+          <w:sz w:val="28"/>
+        </w:rPr>
+      </w:pPr>
+      <w:r>
+        <w:rPr>
+          <w:rFonts w:ascii="Times New Roman" w:hAnsi="Times New Roman" w:cs="Times New Roman"/>
+          <w:color w:val="FF0000"/>
+          <w:sz w:val="28"/>
+        </w:rPr>
+        <w:t>&lt;eval</w:t>
+      </w:r>
+      <w:r>
+        <w:rPr>
+          <w:rFonts w:ascii="Times New Roman" w:hAnsi="Times New Roman" w:cs="Times New Roman"/>
+          <w:color w:val="FF0000"/>
+          <w:sz w:val="28"/>
+        </w:rPr>
+        <w:t>&gt;</w:t>
+      </w:r>
+      <w:r>
+        <w:rPr>
+          <w:rFonts w:ascii="Times New Roman" w:hAnsi="Times New Roman" w:cs="Times New Roman"/>
+          <w:color w:val="FF0000"/>
+          <w:sz w:val="28"/>
+        </w:rPr>
+        <w:t xml:space="preserve"> → </w:t>
+      </w:r>
+      <w:r>
+        <w:rPr>
+          <w:rFonts w:ascii="Times New Roman" w:hAnsi="Times New Roman" w:cs="Times New Roman"/>
+          <w:color w:val="FF0000"/>
+          <w:sz w:val="28"/>
+        </w:rPr>
+        <w:t>ε</w:t>
+      </w:r>
+    </w:p>
+    <w:p>
+      <w:pPr>
+        <w:pStyle w:val="Odsekzoznamu"/>
+        <w:numPr>
+          <w:ilvl w:val="0"/>
+          <w:numId w:val="1"/>
+        </w:numPr>
+        <w:rPr>
+          <w:rFonts w:ascii="Times New Roman" w:hAnsi="Times New Roman" w:cs="Times New Roman"/>
+          <w:color w:val="FF0000"/>
+          <w:sz w:val="28"/>
+        </w:rPr>
+      </w:pPr>
+      <w:r>
+        <w:rPr>
+          <w:rFonts w:ascii="Times New Roman" w:hAnsi="Times New Roman" w:cs="Times New Roman"/>
+          <w:color w:val="FF0000"/>
+          <w:sz w:val="28"/>
+        </w:rPr>
+        <w:t>&lt;</w:t>
+      </w:r>
+      <w:r>
+        <w:rPr>
+          <w:rFonts w:ascii="Times New Roman" w:hAnsi="Times New Roman" w:cs="Times New Roman"/>
+          <w:color w:val="FF0000"/>
+          <w:sz w:val="28"/>
+        </w:rPr>
+        <w:t>eval</w:t>
+      </w:r>
+      <w:r>
+        <w:rPr>
+          <w:rFonts w:ascii="Times New Roman" w:hAnsi="Times New Roman" w:cs="Times New Roman"/>
+          <w:color w:val="FF0000"/>
+          <w:sz w:val="28"/>
+        </w:rPr>
+        <w:t>&gt; → ‘=’ &lt;assign&gt;</w:t>
+      </w:r>
+    </w:p>
+    <w:p>
+      <w:pPr>
+        <w:pStyle w:val="Odsekzoznamu"/>
+        <w:numPr>
+          <w:ilvl w:val="0"/>
+          <w:numId w:val="1"/>
+        </w:numPr>
+        <w:rPr>
+          <w:rFonts w:ascii="Times New Roman" w:hAnsi="Times New Roman" w:cs="Times New Roman"/>
+          <w:color w:val="FF0000"/>
+          <w:sz w:val="28"/>
+        </w:rPr>
+      </w:pPr>
+      <w:r>
+        <w:rPr>
+          <w:rFonts w:ascii="Times New Roman" w:hAnsi="Times New Roman" w:cs="Times New Roman"/>
+          <w:color w:val="FF0000"/>
+          <w:sz w:val="28"/>
+        </w:rPr>
+        <w:t>&lt;assign&gt; → &lt;expr&gt;</w:t>
+      </w:r>
+    </w:p>
+    <w:p>
+      <w:pPr>
+        <w:pStyle w:val="Odsekzoznamu"/>
+        <w:numPr>
+          <w:ilvl w:val="0"/>
+          <w:numId w:val="1"/>
+        </w:numPr>
+        <w:rPr>
+          <w:rFonts w:ascii="Times New Roman" w:hAnsi="Times New Roman" w:cs="Times New Roman"/>
+          <w:sz w:val="28"/>
+        </w:rPr>
+      </w:pPr>
+      <w:r>
+        <w:rPr>
+          <w:rFonts w:ascii="Times New Roman" w:hAnsi="Times New Roman" w:cs="Times New Roman"/>
+          <w:sz w:val="28"/>
+        </w:rPr>
+        <w:t>&lt;assign&gt; → &lt;function-id&gt; ‘(’ &lt;par&gt; ‘)’</w:t>
+      </w:r>
+    </w:p>
+    <w:p>
+      <w:pPr>
+        <w:pStyle w:val="Odsekzoznamu"/>
+        <w:numPr>
+          <w:ilvl w:val="0"/>
+          <w:numId w:val="1"/>
+        </w:numPr>
+        <w:rPr>
+          <w:rFonts w:ascii="Times New Roman" w:hAnsi="Times New Roman" w:cs="Times New Roman"/>
+          <w:sz w:val="28"/>
+        </w:rPr>
+      </w:pPr>
+      <w:r>
+        <w:rPr>
+          <w:rFonts w:ascii="Times New Roman" w:hAnsi="Times New Roman" w:cs="Times New Roman"/>
+          <w:sz w:val="28"/>
+        </w:rPr>
+        <w:t>&lt;stat&gt; → ‘</w:t>
+      </w:r>
+      <w:r>
+        <w:rPr>
+          <w:rFonts w:ascii="Times New Roman" w:hAnsi="Times New Roman" w:cs="Times New Roman"/>
+          <w:sz w:val="28"/>
+        </w:rPr>
+        <w:t>i</w:t>
+      </w:r>
+      <w:r>
+        <w:rPr>
+          <w:rFonts w:ascii="Times New Roman" w:hAnsi="Times New Roman" w:cs="Times New Roman"/>
+          <w:sz w:val="28"/>
+        </w:rPr>
+        <w:t>f’ &lt;expr&gt; ‘</w:t>
+      </w:r>
+      <w:r>
+        <w:rPr>
+          <w:rFonts w:ascii="Times New Roman" w:hAnsi="Times New Roman" w:cs="Times New Roman"/>
+          <w:sz w:val="28"/>
+        </w:rPr>
+        <w:t>t</w:t>
+      </w:r>
+      <w:r>
+        <w:rPr>
+          <w:rFonts w:ascii="Times New Roman" w:hAnsi="Times New Roman" w:cs="Times New Roman"/>
+          <w:sz w:val="28"/>
+        </w:rPr>
+        <w:t>hen’ ‘EOL’ &lt;</w:t>
+      </w:r>
+      <w:proofErr w:type="spellStart"/>
+      <w:r>
+        <w:rPr>
+          <w:rFonts w:ascii="Times New Roman" w:hAnsi="Times New Roman" w:cs="Times New Roman"/>
+          <w:sz w:val="28"/>
+        </w:rPr>
+        <w:t>st</w:t>
+      </w:r>
+      <w:proofErr w:type="spellEnd"/>
+      <w:r>
+        <w:rPr>
+          <w:rFonts w:ascii="Times New Roman" w:hAnsi="Times New Roman" w:cs="Times New Roman"/>
+          <w:sz w:val="28"/>
+        </w:rPr>
+        <w:t>-list&gt; ‘</w:t>
+      </w:r>
+      <w:r>
+        <w:rPr>
+          <w:rFonts w:ascii="Times New Roman" w:hAnsi="Times New Roman" w:cs="Times New Roman"/>
+          <w:sz w:val="28"/>
+        </w:rPr>
+        <w:t>e</w:t>
+      </w:r>
+      <w:r>
+        <w:rPr>
+          <w:rFonts w:ascii="Times New Roman" w:hAnsi="Times New Roman" w:cs="Times New Roman"/>
+          <w:sz w:val="28"/>
+        </w:rPr>
+        <w:t>lse’ ‘EOL’ &lt;</w:t>
+      </w:r>
+      <w:proofErr w:type="spellStart"/>
+      <w:r>
+        <w:rPr>
+          <w:rFonts w:ascii="Times New Roman" w:hAnsi="Times New Roman" w:cs="Times New Roman"/>
+          <w:sz w:val="28"/>
+        </w:rPr>
+        <w:t>st</w:t>
+      </w:r>
+      <w:proofErr w:type="spellEnd"/>
+      <w:r>
+        <w:rPr>
+          <w:rFonts w:ascii="Times New Roman" w:hAnsi="Times New Roman" w:cs="Times New Roman"/>
+          <w:sz w:val="28"/>
+        </w:rPr>
+        <w:t>-list&gt; ‘</w:t>
+      </w:r>
+      <w:r>
+        <w:rPr>
+          <w:rFonts w:ascii="Times New Roman" w:hAnsi="Times New Roman" w:cs="Times New Roman"/>
+          <w:sz w:val="28"/>
+        </w:rPr>
+        <w:t>e</w:t>
+      </w:r>
+      <w:r>
+        <w:rPr>
+          <w:rFonts w:ascii="Times New Roman" w:hAnsi="Times New Roman" w:cs="Times New Roman"/>
+          <w:sz w:val="28"/>
+        </w:rPr>
+        <w:t>nd’</w:t>
+      </w:r>
+      <w:r>
+        <w:rPr>
+          <w:rFonts w:ascii="Times New Roman" w:hAnsi="Times New Roman" w:cs="Times New Roman"/>
+          <w:sz w:val="28"/>
+        </w:rPr>
+        <w:t xml:space="preserve"> </w:t>
+      </w:r>
+      <w:r>
+        <w:rPr>
+          <w:rFonts w:ascii="Times New Roman" w:hAnsi="Times New Roman" w:cs="Times New Roman"/>
+          <w:color w:val="FF0000"/>
+          <w:sz w:val="28"/>
+        </w:rPr>
+        <w:t>‘EOL’</w:t>
+      </w:r>
+    </w:p>
+    <w:p>
+      <w:pPr>
+        <w:pStyle w:val="Odsekzoznamu"/>
+        <w:numPr>
+          <w:ilvl w:val="0"/>
+          <w:numId w:val="1"/>
+        </w:numPr>
+        <w:rPr>
+          <w:rFonts w:ascii="Times New Roman" w:hAnsi="Times New Roman" w:cs="Times New Roman"/>
           <w:sz w:val="28"/>
         </w:rPr>
         <w:sectPr>
@@ -1083,79 +1888,37 @@
       <w:r>
         <w:rPr>
           <w:rFonts w:ascii="Times New Roman" w:hAnsi="Times New Roman" w:cs="Times New Roman"/>
-          <w:b/>
-          <w:sz w:val="28"/>
-        </w:rPr>
-        <w:t>Attachment 1</w:t>
-      </w:r>
-      <w:r>
-        <w:rPr>
-          <w:rFonts w:ascii="Times New Roman" w:hAnsi="Times New Roman" w:cs="Times New Roman"/>
-          <w:b/>
-          <w:sz w:val="28"/>
-        </w:rPr>
-        <w:t>:</w:t>
-      </w:r>
-    </w:p>
-    <w:p>
-      <w:pPr>
-        <w:rPr>
-          <w:rFonts w:ascii="Times New Roman" w:hAnsi="Times New Roman" w:cs="Times New Roman"/>
-          <w:b/>
-          <w:sz w:val="28"/>
-        </w:rPr>
-      </w:pPr>
-    </w:p>
-    <w:p>
-      <w:pPr>
-        <w:rPr>
-          <w:rFonts w:ascii="Times New Roman" w:hAnsi="Times New Roman" w:cs="Times New Roman"/>
-          <w:b/>
-          <w:sz w:val="28"/>
-        </w:rPr>
-      </w:pPr>
-      <w:r>
-        <w:rPr>
-          <w:rFonts w:ascii="Times New Roman" w:hAnsi="Times New Roman" w:cs="Times New Roman"/>
-          <w:b/>
-          <w:sz w:val="28"/>
-        </w:rPr>
-        <w:t xml:space="preserve">Attachment 2: </w:t>
-      </w:r>
-      <w:r>
-        <w:rPr>
-          <w:rFonts w:ascii="Times New Roman" w:hAnsi="Times New Roman" w:cs="Times New Roman"/>
-          <w:b/>
-          <w:sz w:val="28"/>
-        </w:rPr>
-        <w:t>LL grammar</w:t>
-      </w:r>
-    </w:p>
-    <w:p>
-      <w:pPr>
-        <w:pStyle w:val="Odsekzoznamu"/>
-        <w:numPr>
-          <w:ilvl w:val="0"/>
-          <w:numId w:val="1"/>
-        </w:numPr>
-        <w:rPr>
-          <w:rFonts w:ascii="Times New Roman" w:hAnsi="Times New Roman" w:cs="Times New Roman"/>
-          <w:sz w:val="28"/>
-        </w:rPr>
-      </w:pPr>
-      <w:r>
-        <w:rPr>
-          <w:rFonts w:ascii="Times New Roman" w:hAnsi="Times New Roman" w:cs="Times New Roman"/>
-          <w:sz w:val="28"/>
-        </w:rPr>
-        <w:t xml:space="preserve">&lt;start&gt; → </w:t>
-      </w:r>
-      <w:r>
-        <w:rPr>
-          <w:rFonts w:ascii="Times New Roman" w:hAnsi="Times New Roman" w:cs="Times New Roman"/>
-          <w:sz w:val="28"/>
-        </w:rPr>
-        <w:t>&lt;function&gt; &lt;</w:t>
+          <w:sz w:val="28"/>
+        </w:rPr>
+        <w:t>&lt;stat&gt; → ‘</w:t>
+      </w:r>
+      <w:r>
+        <w:rPr>
+          <w:rFonts w:ascii="Times New Roman" w:hAnsi="Times New Roman" w:cs="Times New Roman"/>
+          <w:sz w:val="28"/>
+        </w:rPr>
+        <w:t>w</w:t>
+      </w:r>
+      <w:r>
+        <w:rPr>
+          <w:rFonts w:ascii="Times New Roman" w:hAnsi="Times New Roman" w:cs="Times New Roman"/>
+          <w:sz w:val="28"/>
+        </w:rPr>
+        <w:t>hile’ &lt;expr&gt; ‘</w:t>
+      </w:r>
+      <w:r>
+        <w:rPr>
+          <w:rFonts w:ascii="Times New Roman" w:hAnsi="Times New Roman" w:cs="Times New Roman"/>
+          <w:sz w:val="28"/>
+        </w:rPr>
+        <w:t>d</w:t>
+      </w:r>
+      <w:r>
+        <w:rPr>
+          <w:rFonts w:ascii="Times New Roman" w:hAnsi="Times New Roman" w:cs="Times New Roman"/>
+          <w:sz w:val="28"/>
+        </w:rPr>
+        <w:t>o’ ‘EOL’ &lt;</w:t>
       </w:r>
       <w:proofErr w:type="spellStart"/>
       <w:r>
@@ -1171,394 +1934,21 @@
           <w:rFonts w:ascii="Times New Roman" w:hAnsi="Times New Roman" w:cs="Times New Roman"/>
           <w:sz w:val="28"/>
         </w:rPr>
-        <w:t>-list&gt;</w:t>
-      </w:r>
-    </w:p>
-    <w:p>
-      <w:pPr>
-        <w:pStyle w:val="Odsekzoznamu"/>
-        <w:numPr>
-          <w:ilvl w:val="0"/>
-          <w:numId w:val="1"/>
-        </w:numPr>
-        <w:rPr>
-          <w:rFonts w:ascii="Times New Roman" w:hAnsi="Times New Roman" w:cs="Times New Roman"/>
-          <w:sz w:val="28"/>
-        </w:rPr>
-      </w:pPr>
-      <w:r>
-        <w:rPr>
-          <w:rFonts w:ascii="Times New Roman" w:hAnsi="Times New Roman" w:cs="Times New Roman"/>
-          <w:sz w:val="28"/>
-        </w:rPr>
-        <w:t>&lt;function&gt; → ‘def’ &lt;function-head&gt; ‘EOL’ &lt;</w:t>
-      </w:r>
-      <w:proofErr w:type="spellStart"/>
-      <w:r>
-        <w:rPr>
-          <w:rFonts w:ascii="Times New Roman" w:hAnsi="Times New Roman" w:cs="Times New Roman"/>
-          <w:sz w:val="28"/>
-        </w:rPr>
-        <w:t>st</w:t>
-      </w:r>
-      <w:proofErr w:type="spellEnd"/>
-      <w:r>
-        <w:rPr>
-          <w:rFonts w:ascii="Times New Roman" w:hAnsi="Times New Roman" w:cs="Times New Roman"/>
-          <w:sz w:val="28"/>
-        </w:rPr>
-        <w:t>-list&gt; &lt;function-tail&gt; &lt;function&gt;</w:t>
-      </w:r>
-    </w:p>
-    <w:p>
-      <w:pPr>
-        <w:pStyle w:val="Odsekzoznamu"/>
-        <w:numPr>
-          <w:ilvl w:val="0"/>
-          <w:numId w:val="1"/>
-        </w:numPr>
-        <w:rPr>
-          <w:rFonts w:ascii="Times New Roman" w:hAnsi="Times New Roman" w:cs="Times New Roman"/>
-          <w:sz w:val="28"/>
-        </w:rPr>
-      </w:pPr>
-      <w:r>
-        <w:rPr>
-          <w:rFonts w:ascii="Times New Roman" w:hAnsi="Times New Roman" w:cs="Times New Roman"/>
-          <w:sz w:val="28"/>
-        </w:rPr>
-        <w:t>&lt;function&gt; → ε</w:t>
-      </w:r>
-    </w:p>
-    <w:p>
-      <w:pPr>
-        <w:pStyle w:val="Odsekzoznamu"/>
-        <w:numPr>
-          <w:ilvl w:val="0"/>
-          <w:numId w:val="1"/>
-        </w:numPr>
-        <w:rPr>
-          <w:rFonts w:ascii="Times New Roman" w:hAnsi="Times New Roman" w:cs="Times New Roman"/>
-          <w:sz w:val="28"/>
-        </w:rPr>
-      </w:pPr>
-      <w:r>
-        <w:rPr>
-          <w:rFonts w:ascii="Times New Roman" w:hAnsi="Times New Roman" w:cs="Times New Roman"/>
-          <w:sz w:val="28"/>
-        </w:rPr>
-        <w:t xml:space="preserve">&lt;function-head&gt; → &lt;function-id&gt; </w:t>
-      </w:r>
-      <w:r>
-        <w:rPr>
-          <w:rFonts w:ascii="Times New Roman" w:hAnsi="Times New Roman" w:cs="Times New Roman"/>
-          <w:sz w:val="28"/>
-        </w:rPr>
-        <w:t>‘(’</w:t>
-      </w:r>
-      <w:r>
-        <w:rPr>
-          <w:rFonts w:ascii="Times New Roman" w:hAnsi="Times New Roman" w:cs="Times New Roman"/>
-          <w:sz w:val="28"/>
-        </w:rPr>
-        <w:t xml:space="preserve"> &lt;par&gt; ‘)’ ‘EOL’</w:t>
-      </w:r>
-    </w:p>
-    <w:p>
-      <w:pPr>
-        <w:pStyle w:val="Odsekzoznamu"/>
-        <w:numPr>
-          <w:ilvl w:val="0"/>
-          <w:numId w:val="1"/>
-        </w:numPr>
-        <w:rPr>
-          <w:rFonts w:ascii="Times New Roman" w:hAnsi="Times New Roman" w:cs="Times New Roman"/>
-          <w:sz w:val="28"/>
-        </w:rPr>
-      </w:pPr>
-      <w:r>
-        <w:rPr>
-          <w:rFonts w:ascii="Times New Roman" w:hAnsi="Times New Roman" w:cs="Times New Roman"/>
-          <w:sz w:val="28"/>
-        </w:rPr>
-        <w:t>&lt;function-tail&gt; → ‘end’</w:t>
-      </w:r>
-    </w:p>
-    <w:p>
-      <w:pPr>
-        <w:pStyle w:val="Odsekzoznamu"/>
-        <w:numPr>
-          <w:ilvl w:val="0"/>
-          <w:numId w:val="1"/>
-        </w:numPr>
-        <w:rPr>
-          <w:rFonts w:ascii="Times New Roman" w:hAnsi="Times New Roman" w:cs="Times New Roman"/>
-          <w:sz w:val="28"/>
-        </w:rPr>
-      </w:pPr>
-      <w:r>
-        <w:rPr>
-          <w:rFonts w:ascii="Times New Roman" w:hAnsi="Times New Roman" w:cs="Times New Roman"/>
-          <w:sz w:val="28"/>
-        </w:rPr>
-        <w:t>&lt;par&gt; → &lt;id&gt; &lt;next-pat&gt;</w:t>
-      </w:r>
-    </w:p>
-    <w:p>
-      <w:pPr>
-        <w:pStyle w:val="Odsekzoznamu"/>
-        <w:numPr>
-          <w:ilvl w:val="0"/>
-          <w:numId w:val="1"/>
-        </w:numPr>
-        <w:rPr>
-          <w:rFonts w:ascii="Times New Roman" w:hAnsi="Times New Roman" w:cs="Times New Roman"/>
-          <w:sz w:val="28"/>
-        </w:rPr>
-      </w:pPr>
-      <w:r>
-        <w:rPr>
-          <w:rFonts w:ascii="Times New Roman" w:hAnsi="Times New Roman" w:cs="Times New Roman"/>
-          <w:sz w:val="28"/>
-        </w:rPr>
-        <w:t>&lt;par&gt; → ε</w:t>
-      </w:r>
-    </w:p>
-    <w:p>
-      <w:pPr>
-        <w:pStyle w:val="Odsekzoznamu"/>
-        <w:numPr>
-          <w:ilvl w:val="0"/>
-          <w:numId w:val="1"/>
-        </w:numPr>
-        <w:rPr>
-          <w:rFonts w:ascii="Times New Roman" w:hAnsi="Times New Roman" w:cs="Times New Roman"/>
-          <w:sz w:val="28"/>
-        </w:rPr>
-      </w:pPr>
-      <w:r>
-        <w:rPr>
-          <w:rFonts w:ascii="Times New Roman" w:hAnsi="Times New Roman" w:cs="Times New Roman"/>
-          <w:sz w:val="28"/>
-        </w:rPr>
-        <w:t>&lt;next-par&gt; → ‘,’ &lt;par&gt;</w:t>
-      </w:r>
-    </w:p>
-    <w:p>
-      <w:pPr>
-        <w:pStyle w:val="Odsekzoznamu"/>
-        <w:numPr>
-          <w:ilvl w:val="0"/>
-          <w:numId w:val="1"/>
-        </w:numPr>
-        <w:rPr>
-          <w:rFonts w:ascii="Times New Roman" w:hAnsi="Times New Roman" w:cs="Times New Roman"/>
-          <w:sz w:val="28"/>
-        </w:rPr>
-      </w:pPr>
-      <w:r>
-        <w:rPr>
-          <w:rFonts w:ascii="Times New Roman" w:hAnsi="Times New Roman" w:cs="Times New Roman"/>
-          <w:sz w:val="28"/>
-        </w:rPr>
-        <w:t>&lt;next-par&gt; → ε</w:t>
-      </w:r>
-    </w:p>
-    <w:p>
-      <w:pPr>
-        <w:pStyle w:val="Odsekzoznamu"/>
-        <w:numPr>
-          <w:ilvl w:val="0"/>
-          <w:numId w:val="1"/>
-        </w:numPr>
-        <w:rPr>
-          <w:rFonts w:ascii="Times New Roman" w:hAnsi="Times New Roman" w:cs="Times New Roman"/>
-          <w:sz w:val="28"/>
-        </w:rPr>
-      </w:pPr>
-      <w:r>
-        <w:rPr>
-          <w:rFonts w:ascii="Times New Roman" w:hAnsi="Times New Roman" w:cs="Times New Roman"/>
-          <w:sz w:val="28"/>
-        </w:rPr>
-        <w:t>&lt;type&gt; → ‘</w:t>
-      </w:r>
-      <w:r>
-        <w:rPr>
-          <w:rFonts w:ascii="Times New Roman" w:hAnsi="Times New Roman" w:cs="Times New Roman"/>
-          <w:sz w:val="28"/>
-        </w:rPr>
-        <w:t>i</w:t>
-      </w:r>
-      <w:r>
-        <w:rPr>
-          <w:rFonts w:ascii="Times New Roman" w:hAnsi="Times New Roman" w:cs="Times New Roman"/>
-          <w:sz w:val="28"/>
-        </w:rPr>
-        <w:t>nteger’</w:t>
-      </w:r>
-    </w:p>
-    <w:p>
-      <w:pPr>
-        <w:pStyle w:val="Odsekzoznamu"/>
-        <w:numPr>
-          <w:ilvl w:val="0"/>
-          <w:numId w:val="1"/>
-        </w:numPr>
-        <w:rPr>
-          <w:rFonts w:ascii="Times New Roman" w:hAnsi="Times New Roman" w:cs="Times New Roman"/>
-          <w:sz w:val="28"/>
-        </w:rPr>
-      </w:pPr>
-      <w:r>
-        <w:rPr>
-          <w:rFonts w:ascii="Times New Roman" w:hAnsi="Times New Roman" w:cs="Times New Roman"/>
-          <w:sz w:val="28"/>
-        </w:rPr>
-        <w:t>&lt;type&gt; → ‘</w:t>
-      </w:r>
-      <w:r>
-        <w:rPr>
-          <w:rFonts w:ascii="Times New Roman" w:hAnsi="Times New Roman" w:cs="Times New Roman"/>
-          <w:sz w:val="28"/>
-        </w:rPr>
-        <w:t>f</w:t>
-      </w:r>
-      <w:r>
-        <w:rPr>
-          <w:rFonts w:ascii="Times New Roman" w:hAnsi="Times New Roman" w:cs="Times New Roman"/>
-          <w:sz w:val="28"/>
-        </w:rPr>
-        <w:t>loat’</w:t>
-      </w:r>
-    </w:p>
-    <w:p>
-      <w:pPr>
-        <w:pStyle w:val="Odsekzoznamu"/>
-        <w:numPr>
-          <w:ilvl w:val="0"/>
-          <w:numId w:val="1"/>
-        </w:numPr>
-        <w:rPr>
-          <w:rFonts w:ascii="Times New Roman" w:hAnsi="Times New Roman" w:cs="Times New Roman"/>
-          <w:sz w:val="28"/>
-        </w:rPr>
-      </w:pPr>
-      <w:r>
-        <w:rPr>
-          <w:rFonts w:ascii="Times New Roman" w:hAnsi="Times New Roman" w:cs="Times New Roman"/>
-          <w:sz w:val="28"/>
-        </w:rPr>
-        <w:t>&lt;type&gt; → ‘</w:t>
-      </w:r>
-      <w:r>
-        <w:rPr>
-          <w:rFonts w:ascii="Times New Roman" w:hAnsi="Times New Roman" w:cs="Times New Roman"/>
-          <w:sz w:val="28"/>
-        </w:rPr>
-        <w:t>s</w:t>
-      </w:r>
-      <w:r>
-        <w:rPr>
-          <w:rFonts w:ascii="Times New Roman" w:hAnsi="Times New Roman" w:cs="Times New Roman"/>
-          <w:sz w:val="28"/>
-        </w:rPr>
-        <w:t>tring’</w:t>
-      </w:r>
-    </w:p>
-    <w:p>
-      <w:pPr>
-        <w:pStyle w:val="Odsekzoznamu"/>
-        <w:numPr>
-          <w:ilvl w:val="0"/>
-          <w:numId w:val="1"/>
-        </w:numPr>
-        <w:rPr>
-          <w:rFonts w:ascii="Times New Roman" w:hAnsi="Times New Roman" w:cs="Times New Roman"/>
-          <w:sz w:val="28"/>
-        </w:rPr>
-      </w:pPr>
-      <w:r>
-        <w:rPr>
-          <w:rFonts w:ascii="Times New Roman" w:hAnsi="Times New Roman" w:cs="Times New Roman"/>
-          <w:sz w:val="28"/>
-        </w:rPr>
-        <w:t>&lt;</w:t>
-      </w:r>
-      <w:proofErr w:type="spellStart"/>
-      <w:r>
-        <w:rPr>
-          <w:rFonts w:ascii="Times New Roman" w:hAnsi="Times New Roman" w:cs="Times New Roman"/>
-          <w:sz w:val="28"/>
-        </w:rPr>
-        <w:t>st</w:t>
-      </w:r>
-      <w:proofErr w:type="spellEnd"/>
-      <w:r>
-        <w:rPr>
-          <w:rFonts w:ascii="Times New Roman" w:hAnsi="Times New Roman" w:cs="Times New Roman"/>
-          <w:sz w:val="28"/>
-        </w:rPr>
-        <w:t>-list&gt; → &lt;stat&gt; &lt;</w:t>
-      </w:r>
-      <w:proofErr w:type="spellStart"/>
-      <w:r>
-        <w:rPr>
-          <w:rFonts w:ascii="Times New Roman" w:hAnsi="Times New Roman" w:cs="Times New Roman"/>
-          <w:sz w:val="28"/>
-        </w:rPr>
-        <w:t>st</w:t>
-      </w:r>
-      <w:proofErr w:type="spellEnd"/>
-      <w:r>
-        <w:rPr>
-          <w:rFonts w:ascii="Times New Roman" w:hAnsi="Times New Roman" w:cs="Times New Roman"/>
-          <w:sz w:val="28"/>
-        </w:rPr>
-        <w:t>-list&gt;</w:t>
-      </w:r>
-    </w:p>
-    <w:p>
-      <w:pPr>
-        <w:pStyle w:val="Odsekzoznamu"/>
-        <w:numPr>
-          <w:ilvl w:val="0"/>
-          <w:numId w:val="1"/>
-        </w:numPr>
-        <w:rPr>
-          <w:rFonts w:ascii="Times New Roman" w:hAnsi="Times New Roman" w:cs="Times New Roman"/>
-          <w:sz w:val="28"/>
-        </w:rPr>
-      </w:pPr>
-      <w:r>
-        <w:rPr>
-          <w:rFonts w:ascii="Times New Roman" w:hAnsi="Times New Roman" w:cs="Times New Roman"/>
-          <w:sz w:val="28"/>
-        </w:rPr>
-        <w:t>&lt;</w:t>
-      </w:r>
-      <w:proofErr w:type="spellStart"/>
-      <w:r>
-        <w:rPr>
-          <w:rFonts w:ascii="Times New Roman" w:hAnsi="Times New Roman" w:cs="Times New Roman"/>
-          <w:sz w:val="28"/>
-        </w:rPr>
-        <w:t>st</w:t>
-      </w:r>
-      <w:proofErr w:type="spellEnd"/>
-      <w:r>
-        <w:rPr>
-          <w:rFonts w:ascii="Times New Roman" w:hAnsi="Times New Roman" w:cs="Times New Roman"/>
-          <w:sz w:val="28"/>
-        </w:rPr>
-        <w:t xml:space="preserve">-list&gt; </w:t>
-      </w:r>
-      <w:r>
-        <w:rPr>
-          <w:rFonts w:ascii="Times New Roman" w:hAnsi="Times New Roman" w:cs="Times New Roman"/>
-          <w:sz w:val="28"/>
-        </w:rPr>
-        <w:t>→</w:t>
+        <w:t>-list&gt; ‘</w:t>
+      </w:r>
+      <w:r>
+        <w:rPr>
+          <w:rFonts w:ascii="Times New Roman" w:hAnsi="Times New Roman" w:cs="Times New Roman"/>
+          <w:sz w:val="28"/>
+        </w:rPr>
+        <w:t>e</w:t>
+      </w:r>
+      <w:r>
+        <w:rPr>
+          <w:rFonts w:ascii="Times New Roman" w:hAnsi="Times New Roman" w:cs="Times New Roman"/>
+          <w:sz w:val="28"/>
+        </w:rPr>
+        <w:t>nd’</w:t>
       </w:r>
       <w:r>
         <w:rPr>
@@ -1570,442 +1960,11 @@
       <w:r>
         <w:rPr>
           <w:rFonts w:ascii="Times New Roman" w:hAnsi="Times New Roman" w:cs="Times New Roman"/>
-          <w:sz w:val="28"/>
-        </w:rPr>
-        <w:t>‘end’</w:t>
-      </w:r>
-    </w:p>
-    <w:p>
-      <w:pPr>
-        <w:pStyle w:val="Odsekzoznamu"/>
-        <w:numPr>
-          <w:ilvl w:val="0"/>
-          <w:numId w:val="1"/>
-        </w:numPr>
-        <w:rPr>
-          <w:rFonts w:ascii="Times New Roman" w:hAnsi="Times New Roman" w:cs="Times New Roman"/>
-          <w:sz w:val="28"/>
-        </w:rPr>
-      </w:pPr>
-      <w:r>
-        <w:rPr>
-          <w:rFonts w:ascii="Times New Roman" w:hAnsi="Times New Roman" w:cs="Times New Roman"/>
-          <w:sz w:val="28"/>
-        </w:rPr>
-        <w:t>&lt;</w:t>
-      </w:r>
-      <w:proofErr w:type="spellStart"/>
-      <w:r>
-        <w:rPr>
-          <w:rFonts w:ascii="Times New Roman" w:hAnsi="Times New Roman" w:cs="Times New Roman"/>
-          <w:sz w:val="28"/>
-        </w:rPr>
-        <w:t>st</w:t>
-      </w:r>
-      <w:proofErr w:type="spellEnd"/>
-      <w:r>
-        <w:rPr>
-          <w:rFonts w:ascii="Times New Roman" w:hAnsi="Times New Roman" w:cs="Times New Roman"/>
-          <w:sz w:val="28"/>
-        </w:rPr>
-        <w:t xml:space="preserve">-list&gt; → </w:t>
-      </w:r>
-      <w:r>
-        <w:rPr>
-          <w:rFonts w:ascii="Times New Roman" w:hAnsi="Times New Roman" w:cs="Times New Roman"/>
-          <w:sz w:val="28"/>
-        </w:rPr>
-        <w:t>ε</w:t>
-      </w:r>
-    </w:p>
-    <w:p>
-      <w:pPr>
-        <w:pStyle w:val="Odsekzoznamu"/>
-        <w:numPr>
-          <w:ilvl w:val="0"/>
-          <w:numId w:val="1"/>
-        </w:numPr>
-        <w:rPr>
-          <w:rFonts w:ascii="Times New Roman" w:hAnsi="Times New Roman" w:cs="Times New Roman"/>
-          <w:sz w:val="28"/>
-        </w:rPr>
-      </w:pPr>
-      <w:r>
-        <w:rPr>
-          <w:rFonts w:ascii="Times New Roman" w:hAnsi="Times New Roman" w:cs="Times New Roman"/>
-          <w:sz w:val="28"/>
-        </w:rPr>
-        <w:t>&lt;stat&gt; →</w:t>
-      </w:r>
-      <w:r>
-        <w:rPr>
-          <w:rFonts w:ascii="Times New Roman" w:hAnsi="Times New Roman" w:cs="Times New Roman"/>
-          <w:sz w:val="28"/>
-        </w:rPr>
-        <w:t xml:space="preserve"> &lt;id&gt; &lt;eval&gt;</w:t>
-      </w:r>
-    </w:p>
-    <w:p>
-      <w:pPr>
-        <w:pStyle w:val="Odsekzoznamu"/>
-        <w:numPr>
-          <w:ilvl w:val="0"/>
-          <w:numId w:val="1"/>
-        </w:numPr>
-        <w:rPr>
-          <w:rFonts w:ascii="Times New Roman" w:hAnsi="Times New Roman" w:cs="Times New Roman"/>
-          <w:sz w:val="28"/>
-        </w:rPr>
-      </w:pPr>
-      <w:r>
-        <w:rPr>
-          <w:rFonts w:ascii="Times New Roman" w:hAnsi="Times New Roman" w:cs="Times New Roman"/>
-          <w:sz w:val="28"/>
-        </w:rPr>
-        <w:t>&lt;eval&gt; → ‘=’ &lt;expr&gt;</w:t>
-      </w:r>
-    </w:p>
-    <w:p>
-      <w:pPr>
-        <w:pStyle w:val="Odsekzoznamu"/>
-        <w:numPr>
-          <w:ilvl w:val="0"/>
-          <w:numId w:val="1"/>
-        </w:numPr>
-        <w:rPr>
-          <w:rFonts w:ascii="Times New Roman" w:hAnsi="Times New Roman" w:cs="Times New Roman"/>
-          <w:sz w:val="28"/>
-        </w:rPr>
-      </w:pPr>
-      <w:r>
-        <w:rPr>
-          <w:rFonts w:ascii="Times New Roman" w:hAnsi="Times New Roman" w:cs="Times New Roman"/>
-          <w:sz w:val="28"/>
-        </w:rPr>
-        <w:t>&lt;eval</w:t>
-      </w:r>
-      <w:r>
-        <w:rPr>
-          <w:rFonts w:ascii="Times New Roman" w:hAnsi="Times New Roman" w:cs="Times New Roman"/>
-          <w:sz w:val="28"/>
-        </w:rPr>
-        <w:t>&gt;</w:t>
-      </w:r>
-      <w:r>
-        <w:rPr>
-          <w:rFonts w:ascii="Times New Roman" w:hAnsi="Times New Roman" w:cs="Times New Roman"/>
-          <w:sz w:val="28"/>
-        </w:rPr>
-        <w:t xml:space="preserve"> → </w:t>
-      </w:r>
-      <w:r>
-        <w:rPr>
-          <w:rFonts w:ascii="Times New Roman" w:hAnsi="Times New Roman" w:cs="Times New Roman"/>
-          <w:sz w:val="28"/>
-        </w:rPr>
-        <w:t>ε</w:t>
-      </w:r>
-    </w:p>
-    <w:p>
-      <w:pPr>
-        <w:pStyle w:val="Odsekzoznamu"/>
-        <w:numPr>
-          <w:ilvl w:val="0"/>
-          <w:numId w:val="1"/>
-        </w:numPr>
-        <w:rPr>
-          <w:rFonts w:ascii="Times New Roman" w:hAnsi="Times New Roman" w:cs="Times New Roman"/>
-          <w:sz w:val="28"/>
-        </w:rPr>
-      </w:pPr>
-      <w:r>
-        <w:rPr>
-          <w:rFonts w:ascii="Times New Roman" w:hAnsi="Times New Roman" w:cs="Times New Roman"/>
-          <w:sz w:val="28"/>
-        </w:rPr>
-        <w:t>&lt;stat&gt; → &lt;id&gt; ‘=’ &lt;assign&gt;</w:t>
-      </w:r>
-    </w:p>
-    <w:p>
-      <w:pPr>
-        <w:pStyle w:val="Odsekzoznamu"/>
-        <w:numPr>
-          <w:ilvl w:val="0"/>
-          <w:numId w:val="1"/>
-        </w:numPr>
-        <w:rPr>
-          <w:rFonts w:ascii="Times New Roman" w:hAnsi="Times New Roman" w:cs="Times New Roman"/>
-          <w:sz w:val="28"/>
-        </w:rPr>
-      </w:pPr>
-      <w:r>
-        <w:rPr>
-          <w:rFonts w:ascii="Times New Roman" w:hAnsi="Times New Roman" w:cs="Times New Roman"/>
-          <w:sz w:val="28"/>
-        </w:rPr>
-        <w:t>&lt;assign&gt; → &lt;expr&gt;</w:t>
-      </w:r>
-    </w:p>
-    <w:p>
-      <w:pPr>
-        <w:pStyle w:val="Odsekzoznamu"/>
-        <w:numPr>
-          <w:ilvl w:val="0"/>
-          <w:numId w:val="1"/>
-        </w:numPr>
-        <w:rPr>
-          <w:rFonts w:ascii="Times New Roman" w:hAnsi="Times New Roman" w:cs="Times New Roman"/>
-          <w:sz w:val="28"/>
-        </w:rPr>
-      </w:pPr>
-      <w:r>
-        <w:rPr>
-          <w:rFonts w:ascii="Times New Roman" w:hAnsi="Times New Roman" w:cs="Times New Roman"/>
-          <w:sz w:val="28"/>
-        </w:rPr>
-        <w:t>&lt;assign&gt; → &lt;function-id&gt; ‘(’ &lt;call-par&gt; ‘)’</w:t>
-      </w:r>
-    </w:p>
-    <w:p>
-      <w:pPr>
-        <w:pStyle w:val="Odsekzoznamu"/>
-        <w:numPr>
-          <w:ilvl w:val="0"/>
-          <w:numId w:val="1"/>
-        </w:numPr>
-        <w:rPr>
-          <w:rFonts w:ascii="Times New Roman" w:hAnsi="Times New Roman" w:cs="Times New Roman"/>
-          <w:sz w:val="28"/>
-        </w:rPr>
-      </w:pPr>
-      <w:r>
-        <w:rPr>
-          <w:rFonts w:ascii="Times New Roman" w:hAnsi="Times New Roman" w:cs="Times New Roman"/>
-          <w:sz w:val="28"/>
-        </w:rPr>
-        <w:t>&lt;call-par&gt; → &lt;id&gt; &lt;call-par&gt;</w:t>
-      </w:r>
-    </w:p>
-    <w:p>
-      <w:pPr>
-        <w:pStyle w:val="Odsekzoznamu"/>
-        <w:numPr>
-          <w:ilvl w:val="0"/>
-          <w:numId w:val="1"/>
-        </w:numPr>
-        <w:rPr>
-          <w:rFonts w:ascii="Times New Roman" w:hAnsi="Times New Roman" w:cs="Times New Roman"/>
-          <w:sz w:val="28"/>
-        </w:rPr>
-      </w:pPr>
-      <w:r>
-        <w:rPr>
-          <w:rFonts w:ascii="Times New Roman" w:hAnsi="Times New Roman" w:cs="Times New Roman"/>
-          <w:sz w:val="28"/>
-        </w:rPr>
-        <w:t>&lt;call-par&gt; → ε</w:t>
-      </w:r>
-    </w:p>
-    <w:p>
-      <w:pPr>
-        <w:pStyle w:val="Odsekzoznamu"/>
-        <w:numPr>
-          <w:ilvl w:val="0"/>
-          <w:numId w:val="1"/>
-        </w:numPr>
-        <w:rPr>
-          <w:rFonts w:ascii="Times New Roman" w:hAnsi="Times New Roman" w:cs="Times New Roman"/>
-          <w:sz w:val="28"/>
-        </w:rPr>
-      </w:pPr>
-      <w:r>
-        <w:rPr>
-          <w:rFonts w:ascii="Times New Roman" w:hAnsi="Times New Roman" w:cs="Times New Roman"/>
-          <w:sz w:val="28"/>
-        </w:rPr>
-        <w:t>&lt;stat&gt; → ‘</w:t>
-      </w:r>
-      <w:r>
-        <w:rPr>
-          <w:rFonts w:ascii="Times New Roman" w:hAnsi="Times New Roman" w:cs="Times New Roman"/>
-          <w:sz w:val="28"/>
-        </w:rPr>
-        <w:t>i</w:t>
-      </w:r>
-      <w:r>
-        <w:rPr>
-          <w:rFonts w:ascii="Times New Roman" w:hAnsi="Times New Roman" w:cs="Times New Roman"/>
-          <w:sz w:val="28"/>
-        </w:rPr>
-        <w:t>f’ &lt;expr&gt; ‘</w:t>
-      </w:r>
-      <w:r>
-        <w:rPr>
-          <w:rFonts w:ascii="Times New Roman" w:hAnsi="Times New Roman" w:cs="Times New Roman"/>
-          <w:sz w:val="28"/>
-        </w:rPr>
-        <w:t>t</w:t>
-      </w:r>
-      <w:r>
-        <w:rPr>
-          <w:rFonts w:ascii="Times New Roman" w:hAnsi="Times New Roman" w:cs="Times New Roman"/>
-          <w:sz w:val="28"/>
-        </w:rPr>
-        <w:t>hen’ ‘EOL’ &lt;</w:t>
-      </w:r>
-      <w:proofErr w:type="spellStart"/>
-      <w:r>
-        <w:rPr>
-          <w:rFonts w:ascii="Times New Roman" w:hAnsi="Times New Roman" w:cs="Times New Roman"/>
-          <w:sz w:val="28"/>
-        </w:rPr>
-        <w:t>st</w:t>
-      </w:r>
-      <w:proofErr w:type="spellEnd"/>
-      <w:r>
-        <w:rPr>
-          <w:rFonts w:ascii="Times New Roman" w:hAnsi="Times New Roman" w:cs="Times New Roman"/>
-          <w:sz w:val="28"/>
-        </w:rPr>
-        <w:t>-list&gt; ‘</w:t>
-      </w:r>
-      <w:r>
-        <w:rPr>
-          <w:rFonts w:ascii="Times New Roman" w:hAnsi="Times New Roman" w:cs="Times New Roman"/>
-          <w:sz w:val="28"/>
-        </w:rPr>
-        <w:t>e</w:t>
-      </w:r>
-      <w:r>
-        <w:rPr>
-          <w:rFonts w:ascii="Times New Roman" w:hAnsi="Times New Roman" w:cs="Times New Roman"/>
-          <w:sz w:val="28"/>
-        </w:rPr>
-        <w:t>lse’ ‘EOL’ &lt;</w:t>
-      </w:r>
-      <w:proofErr w:type="spellStart"/>
-      <w:r>
-        <w:rPr>
-          <w:rFonts w:ascii="Times New Roman" w:hAnsi="Times New Roman" w:cs="Times New Roman"/>
-          <w:sz w:val="28"/>
-        </w:rPr>
-        <w:t>st</w:t>
-      </w:r>
-      <w:proofErr w:type="spellEnd"/>
-      <w:r>
-        <w:rPr>
-          <w:rFonts w:ascii="Times New Roman" w:hAnsi="Times New Roman" w:cs="Times New Roman"/>
-          <w:sz w:val="28"/>
-        </w:rPr>
-        <w:t>-list&gt; ‘</w:t>
-      </w:r>
-      <w:r>
-        <w:rPr>
-          <w:rFonts w:ascii="Times New Roman" w:hAnsi="Times New Roman" w:cs="Times New Roman"/>
-          <w:sz w:val="28"/>
-        </w:rPr>
-        <w:t>e</w:t>
-      </w:r>
-      <w:r>
-        <w:rPr>
-          <w:rFonts w:ascii="Times New Roman" w:hAnsi="Times New Roman" w:cs="Times New Roman"/>
-          <w:sz w:val="28"/>
-        </w:rPr>
-        <w:t>nd’</w:t>
-      </w:r>
-    </w:p>
-    <w:p>
-      <w:pPr>
-        <w:pStyle w:val="Odsekzoznamu"/>
-        <w:numPr>
-          <w:ilvl w:val="0"/>
-          <w:numId w:val="1"/>
-        </w:numPr>
-        <w:rPr>
-          <w:rFonts w:ascii="Times New Roman" w:hAnsi="Times New Roman" w:cs="Times New Roman"/>
-          <w:sz w:val="28"/>
-        </w:rPr>
-      </w:pPr>
-      <w:r>
-        <w:rPr>
-          <w:rFonts w:ascii="Times New Roman" w:hAnsi="Times New Roman" w:cs="Times New Roman"/>
-          <w:sz w:val="28"/>
-        </w:rPr>
-        <w:t>&lt;stat&gt; → ‘</w:t>
-      </w:r>
-      <w:r>
-        <w:rPr>
-          <w:rFonts w:ascii="Times New Roman" w:hAnsi="Times New Roman" w:cs="Times New Roman"/>
-          <w:sz w:val="28"/>
-        </w:rPr>
-        <w:t>w</w:t>
-      </w:r>
-      <w:r>
-        <w:rPr>
-          <w:rFonts w:ascii="Times New Roman" w:hAnsi="Times New Roman" w:cs="Times New Roman"/>
-          <w:sz w:val="28"/>
-        </w:rPr>
-        <w:t>hile’ &lt;expr&gt; ‘</w:t>
-      </w:r>
-      <w:r>
-        <w:rPr>
-          <w:rFonts w:ascii="Times New Roman" w:hAnsi="Times New Roman" w:cs="Times New Roman"/>
-          <w:sz w:val="28"/>
-        </w:rPr>
-        <w:t>d</w:t>
-      </w:r>
-      <w:r>
-        <w:rPr>
-          <w:rFonts w:ascii="Times New Roman" w:hAnsi="Times New Roman" w:cs="Times New Roman"/>
-          <w:sz w:val="28"/>
-        </w:rPr>
-        <w:t>o’ ‘EOL’ &lt;</w:t>
-      </w:r>
-      <w:proofErr w:type="spellStart"/>
-      <w:r>
-        <w:rPr>
-          <w:rFonts w:ascii="Times New Roman" w:hAnsi="Times New Roman" w:cs="Times New Roman"/>
-          <w:sz w:val="28"/>
-        </w:rPr>
-        <w:t>st</w:t>
-      </w:r>
-      <w:proofErr w:type="spellEnd"/>
-      <w:r>
-        <w:rPr>
-          <w:rFonts w:ascii="Times New Roman" w:hAnsi="Times New Roman" w:cs="Times New Roman"/>
-          <w:sz w:val="28"/>
-        </w:rPr>
-        <w:t>-list&gt; ‘</w:t>
-      </w:r>
-      <w:r>
-        <w:rPr>
-          <w:rFonts w:ascii="Times New Roman" w:hAnsi="Times New Roman" w:cs="Times New Roman"/>
-          <w:sz w:val="28"/>
-        </w:rPr>
-        <w:t>e</w:t>
-      </w:r>
-      <w:r>
-        <w:rPr>
-          <w:rFonts w:ascii="Times New Roman" w:hAnsi="Times New Roman" w:cs="Times New Roman"/>
-          <w:sz w:val="28"/>
-        </w:rPr>
-        <w:t>nd’</w:t>
-      </w:r>
-    </w:p>
-    <w:p>
-      <w:pPr>
-        <w:rPr>
-          <w:rFonts w:ascii="Times New Roman" w:hAnsi="Times New Roman" w:cs="Times New Roman"/>
-          <w:b/>
-          <w:sz w:val="28"/>
-        </w:rPr>
-        <w:sectPr>
-          <w:pgSz w:w="12240" w:h="15840"/>
-          <w:pgMar w:top="1440" w:right="1440" w:bottom="1440" w:left="1440" w:header="720" w:footer="720" w:gutter="0"/>
-          <w:cols w:space="720"/>
-          <w:docGrid w:linePitch="360"/>
-        </w:sectPr>
-      </w:pPr>
+          <w:color w:val="FF0000"/>
+          <w:sz w:val="28"/>
+        </w:rPr>
+        <w:t>‘EOL’</w:t>
+      </w:r>
     </w:p>
     <w:p>
       <w:pPr>
@@ -2098,8 +2057,6 @@
                 <w:color w:val="000000"/>
               </w:rPr>
             </w:pPr>
-            <w:bookmarkStart w:id="6" w:name="_GoBack"/>
-            <w:bookmarkEnd w:id="6"/>
             <w:r>
               <w:rPr>
                 <w:rFonts w:ascii="Liberation Sans" w:eastAsia="Times New Roman" w:hAnsi="Liberation Sans" w:cs="Times New Roman"/>
@@ -8944,6 +8901,7 @@
         <w:docPartUnique/>
       </w:docPartObj>
     </w:sdtPr>
+    <w:sdtEndPr/>
     <w:sdtContent>
       <w:p>
         <w:pPr>
@@ -10610,7 +10568,7 @@
 </file>
 
 <file path=customXml/itemProps1.xml><?xml version="1.0" encoding="utf-8"?>
-<ds:datastoreItem xmlns:ds="http://schemas.openxmlformats.org/officeDocument/2006/customXml" ds:itemID="{F6530775-CF45-4E36-AB4D-E3A3C7E9EE4C}">
+<ds:datastoreItem xmlns:ds="http://schemas.openxmlformats.org/officeDocument/2006/customXml" ds:itemID="{B65B5601-7F32-4F83-9431-7398BDCAEB5B}">
   <ds:schemaRefs>
     <ds:schemaRef ds:uri="http://schemas.openxmlformats.org/officeDocument/2006/bibliography"/>
   </ds:schemaRefs>

</xml_diff>